<commit_message>
new lab3 report pdf
</commit_message>
<xml_diff>
--- a/Lab 3 - Report.docx
+++ b/Lab 3 - Report.docx
@@ -4141,6 +4141,9 @@
         <w:t>While the temperature, HV current and HV voltage values are implemented via analog input port A13, A15 and A14 respectively. These values are simulated by using the potentiometers. The potentiometers give the input value range from 0V-5V. This will be sent into the 10-bit DAC then the measurement task will convert the value to the correct unit range.</w:t>
       </w:r>
       <w:r>
+        <w:rPr>
+          <w:rFonts w:ascii="Bodoni MT" w:hAnsi="Bodoni MT"/>
+        </w:rPr>
         <w:t xml:space="preserve"> </w:t>
       </w:r>
       <w:r>
@@ -4197,14 +4200,7 @@
           <w:color w:val="000000"/>
         </w:rPr>
         <w:lastRenderedPageBreak/>
-        <w:t>state of charge</w:t>
-      </w:r>
-      <w:r>
-        <w:rPr>
-          <w:rFonts w:ascii="Bodoni MT" w:hAnsi="Bodoni MT"/>
-          <w:color w:val="000000"/>
-        </w:rPr>
-        <w:t xml:space="preserve"> </w:t>
+        <w:t xml:space="preserve">state of charge </w:t>
       </w:r>
       <w:r>
         <w:rPr>
@@ -4546,14 +4542,7 @@
           <w:rFonts w:ascii="Bodoni MT" w:hAnsi="Bodoni MT"/>
           <w:color w:val="000000"/>
         </w:rPr>
-        <w:t>). When the HVIL status is closed, and if the battery connection is closed, then the LED in the simulated contactor is lit up, and if the battery connection is open, then the LED in the simulated contactor is turned off. However, when the HVIL status is open the LED always stays off and users cannot turn it on or off</w:t>
-      </w:r>
-      <w:r>
-        <w:rPr>
-          <w:rFonts w:ascii="Bodoni MT" w:hAnsi="Bodoni MT"/>
-          <w:color w:val="000000"/>
-        </w:rPr>
-        <w:t xml:space="preserve"> </w:t>
+        <w:t xml:space="preserve">). When the HVIL status is closed, and if the battery connection is closed, then the LED in the simulated contactor is lit up, and if the battery connection is open, then the LED in the simulated contactor is turned off. However, when the HVIL status is open the LED always stays off and users cannot turn it on or off </w:t>
       </w:r>
       <w:r>
         <w:rPr>
@@ -4639,19 +4628,18 @@
       </w:r>
     </w:p>
     <w:p>
-      <w:r>
-        <w:rPr>
-          <w:rFonts w:ascii="Bodoni MT" w:hAnsi="Bodoni MT"/>
-          <w:color w:val="000000"/>
-        </w:rPr>
-        <w:t>The alarm task keeps track of the states of the three different alarms of the BMS system: HVIL alarm, overcurrent alarm and high voltage out of range alarm. The states of the three alarms are implemented based on the input value from the hardware for HV Current, HV Voltage and HVIL. These are shared data from the measurement task. The HVIL alarm updates based on states of the HVIL</w:t>
-      </w:r>
-      <w:r>
-        <w:rPr>
-          <w:rFonts w:ascii="Bodoni MT" w:hAnsi="Bodoni MT"/>
-          <w:color w:val="000000"/>
-        </w:rPr>
-        <w:t xml:space="preserve"> </w:t>
+      <w:pPr>
+        <w:ind w:firstLine="720"/>
+        <w:rPr>
+          <w:rFonts w:ascii="Bodoni MT" w:hAnsi="Bodoni MT"/>
+        </w:rPr>
+      </w:pPr>
+      <w:r>
+        <w:rPr>
+          <w:rFonts w:ascii="Bodoni MT" w:hAnsi="Bodoni MT"/>
+          <w:color w:val="000000"/>
+        </w:rPr>
+        <w:t xml:space="preserve">The alarm task keeps track of the states of the three different alarms of the BMS system: HVIL alarm, overcurrent alarm and high voltage out of range alarm. The states of the three alarms are implemented based on the input value from the hardware for HV Current, HV Voltage and HVIL. These are shared data from the measurement task. The HVIL alarm updates based on states of the HVIL </w:t>
       </w:r>
       <w:r>
         <w:rPr>
@@ -4829,14 +4817,7 @@
           <w:rFonts w:ascii="Bodoni MT" w:hAnsi="Bodoni MT"/>
           <w:color w:val="000000"/>
         </w:rPr>
-        <w:t>The high voltage out of range updates its states based on the HV Voltage value read from the measurement task</w:t>
-      </w:r>
-      <w:r>
-        <w:rPr>
-          <w:rFonts w:ascii="Bodoni MT" w:hAnsi="Bodoni MT"/>
-          <w:color w:val="000000"/>
-        </w:rPr>
-        <w:t xml:space="preserve"> </w:t>
+        <w:t xml:space="preserve">The high voltage out of range updates its states based on the HV Voltage value read from the measurement task </w:t>
       </w:r>
       <w:r>
         <w:rPr>
@@ -5045,10 +5026,18 @@
           <w:rFonts w:ascii="Bodoni MT" w:eastAsia="MS Gothic" w:hAnsi="Bodoni MT"/>
           <w:color w:val="000000"/>
         </w:rPr>
+        <w:instrText xml:space="preserve"> \* MERGEFORMAT </w:instrText>
+      </w:r>
+      <w:r>
+        <w:rPr>
+          <w:rFonts w:ascii="Bodoni MT" w:eastAsia="MS Gothic" w:hAnsi="Bodoni MT"/>
+          <w:color w:val="000000"/>
+        </w:rPr>
         <w:fldChar w:fldCharType="separate"/>
       </w:r>
       <w:r>
         <w:rPr>
+          <w:rFonts w:ascii="Bodoni MT" w:hAnsi="Bodoni MT"/>
           <w:b/>
           <w:bCs/>
         </w:rPr>
@@ -5056,6 +5045,7 @@
       </w:r>
       <w:r>
         <w:rPr>
+          <w:rFonts w:ascii="Bodoni MT" w:hAnsi="Bodoni MT"/>
           <w:b/>
           <w:bCs/>
           <w:noProof/>
@@ -5090,14 +5080,7 @@
           <w:rFonts w:ascii="Bodoni MT" w:hAnsi="Bodoni MT"/>
           <w:color w:val="000000"/>
         </w:rPr>
-        <w:t>. The values for the state of three alarms are updated via float pointers which points to the index state for each alarm</w:t>
-      </w:r>
-      <w:r>
-        <w:rPr>
-          <w:rFonts w:ascii="Bodoni MT" w:hAnsi="Bodoni MT"/>
-          <w:color w:val="000000"/>
-        </w:rPr>
-        <w:t xml:space="preserve">. </w:t>
+        <w:t xml:space="preserve">. The values for the state of three alarms are updated via float pointers which points to the index state for each alarm. </w:t>
       </w:r>
       <w:r>
         <w:rPr>
@@ -5137,10 +5120,20 @@
           <w:bCs/>
           <w:color w:val="000000"/>
         </w:rPr>
+        <w:instrText xml:space="preserve"> \* MERGEFORMAT </w:instrText>
+      </w:r>
+      <w:r>
+        <w:rPr>
+          <w:rFonts w:ascii="Bodoni MT" w:eastAsia="MS Gothic" w:hAnsi="Bodoni MT"/>
+          <w:b/>
+          <w:bCs/>
+          <w:color w:val="000000"/>
+        </w:rPr>
         <w:fldChar w:fldCharType="separate"/>
       </w:r>
       <w:r>
         <w:rPr>
+          <w:rFonts w:ascii="Bodoni MT" w:hAnsi="Bodoni MT"/>
           <w:b/>
           <w:bCs/>
         </w:rPr>
@@ -5148,6 +5141,7 @@
       </w:r>
       <w:r>
         <w:rPr>
+          <w:rFonts w:ascii="Bodoni MT" w:hAnsi="Bodoni MT"/>
           <w:b/>
           <w:bCs/>
           <w:noProof/>
@@ -5289,10 +5283,20 @@
           <w:bCs/>
           <w:color w:val="000000"/>
         </w:rPr>
+        <w:instrText xml:space="preserve"> \* MERGEFORMAT </w:instrText>
+      </w:r>
+      <w:r>
+        <w:rPr>
+          <w:rFonts w:ascii="Bodoni MT" w:eastAsia="MS Gothic" w:hAnsi="Bodoni MT"/>
+          <w:b/>
+          <w:bCs/>
+          <w:color w:val="000000"/>
+        </w:rPr>
         <w:fldChar w:fldCharType="separate"/>
       </w:r>
       <w:r>
         <w:rPr>
+          <w:rFonts w:ascii="Bodoni MT" w:hAnsi="Bodoni MT"/>
           <w:b/>
           <w:bCs/>
           <w:color w:val="000000"/>
@@ -5301,6 +5305,7 @@
       </w:r>
       <w:r>
         <w:rPr>
+          <w:rFonts w:ascii="Bodoni MT" w:hAnsi="Bodoni MT"/>
           <w:b/>
           <w:bCs/>
           <w:noProof/>
@@ -5421,10 +5426,18 @@
           <w:rFonts w:ascii="Bodoni MT" w:eastAsia="MS Gothic" w:hAnsi="Bodoni MT"/>
           <w:color w:val="000000"/>
         </w:rPr>
+        <w:instrText xml:space="preserve"> \* MERGEFORMAT </w:instrText>
+      </w:r>
+      <w:r>
+        <w:rPr>
+          <w:rFonts w:ascii="Bodoni MT" w:eastAsia="MS Gothic" w:hAnsi="Bodoni MT"/>
+          <w:color w:val="000000"/>
+        </w:rPr>
         <w:fldChar w:fldCharType="separate"/>
       </w:r>
       <w:r>
         <w:rPr>
+          <w:rFonts w:ascii="Bodoni MT" w:hAnsi="Bodoni MT"/>
           <w:b/>
           <w:bCs/>
         </w:rPr>
@@ -5432,6 +5445,7 @@
       </w:r>
       <w:r>
         <w:rPr>
+          <w:rFonts w:ascii="Bodoni MT" w:hAnsi="Bodoni MT"/>
           <w:b/>
           <w:bCs/>
           <w:noProof/>
@@ -5540,10 +5554,20 @@
           <w:bCs/>
           <w:color w:val="000000"/>
         </w:rPr>
+        <w:instrText xml:space="preserve"> \* MERGEFORMAT </w:instrText>
+      </w:r>
+      <w:r>
+        <w:rPr>
+          <w:rFonts w:ascii="Bodoni MT" w:eastAsia="MS Gothic" w:hAnsi="Bodoni MT"/>
+          <w:b/>
+          <w:bCs/>
+          <w:color w:val="000000"/>
+        </w:rPr>
         <w:fldChar w:fldCharType="separate"/>
       </w:r>
       <w:r>
         <w:rPr>
+          <w:rFonts w:ascii="Bodoni MT" w:hAnsi="Bodoni MT"/>
           <w:b/>
           <w:bCs/>
           <w:color w:val="000000"/>
@@ -5552,6 +5576,7 @@
       </w:r>
       <w:r>
         <w:rPr>
+          <w:rFonts w:ascii="Bodoni MT" w:hAnsi="Bodoni MT"/>
           <w:b/>
           <w:bCs/>
           <w:noProof/>
@@ -5745,10 +5770,20 @@
           <w:bCs/>
           <w:color w:val="000000"/>
         </w:rPr>
+        <w:instrText xml:space="preserve"> \* MERGEFORMAT </w:instrText>
+      </w:r>
+      <w:r>
+        <w:rPr>
+          <w:rFonts w:ascii="Bodoni MT" w:hAnsi="Bodoni MT"/>
+          <w:b/>
+          <w:bCs/>
+          <w:color w:val="000000"/>
+        </w:rPr>
         <w:fldChar w:fldCharType="separate"/>
       </w:r>
       <w:r>
         <w:rPr>
+          <w:rFonts w:ascii="Bodoni MT" w:hAnsi="Bodoni MT"/>
           <w:b/>
           <w:bCs/>
           <w:color w:val="000000"/>
@@ -5757,6 +5792,7 @@
       </w:r>
       <w:r>
         <w:rPr>
+          <w:rFonts w:ascii="Bodoni MT" w:hAnsi="Bodoni MT"/>
           <w:b/>
           <w:bCs/>
           <w:noProof/>
@@ -5812,15 +5848,13 @@
         </w:rPr>
         <w:t xml:space="preserve"> will also use the passed down array of alarms to determine whether there is an emergency state (one of the alarms is in state “Active, Not Acknowledge”) to display the correct </w:t>
       </w:r>
-      <w:proofErr w:type="gramStart"/>
-      <w:r>
-        <w:rPr>
-          <w:rFonts w:ascii="Bodoni MT" w:hAnsi="Bodoni MT"/>
-          <w:color w:val="000000"/>
-        </w:rPr>
-        <w:t>screen,  display</w:t>
-      </w:r>
-      <w:proofErr w:type="gramEnd"/>
+      <w:r>
+        <w:rPr>
+          <w:rFonts w:ascii="Bodoni MT" w:hAnsi="Bodoni MT"/>
+          <w:color w:val="000000"/>
+        </w:rPr>
+        <w:t>screen, display</w:t>
+      </w:r>
       <w:r>
         <w:rPr>
           <w:rFonts w:ascii="Bodoni MT" w:hAnsi="Bodoni MT"/>
@@ -6083,14 +6117,7 @@
           <w:rFonts w:ascii="Bodoni MT" w:hAnsi="Bodoni MT"/>
           <w:color w:val="000000"/>
         </w:rPr>
-        <w:t>) function which deletes the previous screen and draws all relevant data that is on the measurement screen</w:t>
-      </w:r>
-      <w:r>
-        <w:rPr>
-          <w:rFonts w:ascii="Bodoni MT" w:hAnsi="Bodoni MT"/>
-          <w:color w:val="000000"/>
-        </w:rPr>
-        <w:t xml:space="preserve"> </w:t>
+        <w:t xml:space="preserve">) function which deletes the previous screen and draws all relevant data that is on the measurement screen </w:t>
       </w:r>
       <w:r>
         <w:rPr>
@@ -6251,6 +6278,11 @@
       </w:r>
     </w:p>
     <w:p>
+      <w:pPr>
+        <w:rPr>
+          <w:rFonts w:ascii="Bodoni MT" w:hAnsi="Bodoni MT"/>
+        </w:rPr>
+      </w:pPr>
       <w:r>
         <w:rPr>
           <w:rFonts w:ascii="Bodoni MT" w:hAnsi="Bodoni MT"/>
@@ -6460,14 +6492,7 @@
           <w:color w:val="000000"/>
         </w:rPr>
         <w:lastRenderedPageBreak/>
-        <w:t>click the “next” and “previous” button until the alarm is acknowledged.</w:t>
-      </w:r>
-      <w:r>
-        <w:rPr>
-          <w:rFonts w:ascii="Bodoni MT" w:hAnsi="Bodoni MT"/>
-          <w:color w:val="000000"/>
-        </w:rPr>
-        <w:t xml:space="preserve"> </w:t>
+        <w:t xml:space="preserve">click the “next” and “previous” button until the alarm is acknowledged. </w:t>
       </w:r>
       <w:r>
         <w:rPr>
@@ -6612,6 +6637,15 @@
           <w:bCs/>
           <w:color w:val="000000"/>
         </w:rPr>
+        <w:instrText xml:space="preserve"> \* MERGEFORMAT </w:instrText>
+      </w:r>
+      <w:r>
+        <w:rPr>
+          <w:rFonts w:eastAsia="Times New Roman"/>
+          <w:b/>
+          <w:bCs/>
+          <w:color w:val="000000"/>
+        </w:rPr>
         <w:fldChar w:fldCharType="separate"/>
       </w:r>
       <w:r>
@@ -6696,6 +6730,15 @@
           <w:bCs/>
           <w:color w:val="000000"/>
         </w:rPr>
+        <w:instrText xml:space="preserve"> \* MERGEFORMAT </w:instrText>
+      </w:r>
+      <w:r>
+        <w:rPr>
+          <w:rFonts w:eastAsia="Times New Roman"/>
+          <w:b/>
+          <w:bCs/>
+          <w:color w:val="000000"/>
+        </w:rPr>
         <w:fldChar w:fldCharType="separate"/>
       </w:r>
       <w:r>
@@ -6750,6 +6793,15 @@
           <w:bCs/>
           <w:color w:val="000000"/>
         </w:rPr>
+      </w:r>
+      <w:r>
+        <w:rPr>
+          <w:rFonts w:eastAsia="Times New Roman"/>
+          <w:b/>
+          <w:bCs/>
+          <w:color w:val="000000"/>
+        </w:rPr>
+        <w:instrText xml:space="preserve"> \* MERGEFORMAT </w:instrText>
       </w:r>
       <w:r>
         <w:rPr>
@@ -6842,6 +6894,15 @@
           <w:bCs/>
           <w:color w:val="000000"/>
         </w:rPr>
+        <w:instrText xml:space="preserve"> \* MERGEFORMAT </w:instrText>
+      </w:r>
+      <w:r>
+        <w:rPr>
+          <w:rFonts w:eastAsia="Times New Roman"/>
+          <w:b/>
+          <w:bCs/>
+          <w:color w:val="000000"/>
+        </w:rPr>
         <w:fldChar w:fldCharType="separate"/>
       </w:r>
       <w:r>
@@ -6874,6 +6935,148 @@
         </w:rPr>
         <w:t>).</w:t>
       </w:r>
+    </w:p>
+    <w:p>
+      <w:pPr>
+        <w:pStyle w:val="BodyText"/>
+        <w:ind w:firstLine="720"/>
+        <w:rPr>
+          <w:color w:val="000000"/>
+        </w:rPr>
+      </w:pPr>
+      <w:r>
+        <w:rPr>
+          <w:color w:val="000000"/>
+        </w:rPr>
+        <w:t xml:space="preserve">The “next” and “previous” button is working and implemented as the previous part. However, there is an exception in changing screens. Whenever, there is an active alarm, the screen will automatically go to the alarm screen and block the user from leaving alarm screen until they hit the acknowledge button (see in </w:t>
+      </w:r>
+      <w:r>
+        <w:rPr>
+          <w:color w:val="000000"/>
+        </w:rPr>
+        <w:fldChar w:fldCharType="begin"/>
+      </w:r>
+      <w:r>
+        <w:rPr>
+          <w:color w:val="000000"/>
+        </w:rPr>
+        <w:instrText xml:space="preserve"> REF _Ref63176848 \h </w:instrText>
+      </w:r>
+      <w:r>
+        <w:rPr>
+          <w:color w:val="000000"/>
+        </w:rPr>
+      </w:r>
+      <w:r>
+        <w:rPr>
+          <w:color w:val="000000"/>
+        </w:rPr>
+        <w:instrText xml:space="preserve"> \* MERGEFORMAT </w:instrText>
+      </w:r>
+      <w:r>
+        <w:rPr>
+          <w:color w:val="000000"/>
+        </w:rPr>
+        <w:fldChar w:fldCharType="separate"/>
+      </w:r>
+      <w:r>
+        <w:rPr>
+          <w:b/>
+          <w:bCs/>
+        </w:rPr>
+        <w:t>Figur</w:t>
+      </w:r>
+      <w:r>
+        <w:rPr>
+          <w:b/>
+          <w:bCs/>
+        </w:rPr>
+        <w:t>e</w:t>
+      </w:r>
+      <w:r>
+        <w:rPr>
+          <w:b/>
+          <w:bCs/>
+        </w:rPr>
+        <w:t xml:space="preserve"> </w:t>
+      </w:r>
+      <w:r>
+        <w:rPr>
+          <w:b/>
+          <w:bCs/>
+          <w:noProof/>
+        </w:rPr>
+        <w:t>24</w:t>
+      </w:r>
+      <w:r>
+        <w:rPr>
+          <w:color w:val="000000"/>
+        </w:rPr>
+        <w:fldChar w:fldCharType="end"/>
+      </w:r>
+      <w:r>
+        <w:rPr>
+          <w:color w:val="000000"/>
+        </w:rPr>
+        <w:t xml:space="preserve">). </w:t>
+      </w:r>
+      <w:r>
+        <w:rPr>
+          <w:color w:val="000000"/>
+        </w:rPr>
+        <w:t xml:space="preserve">In this case, the “next” and “previous” button are disabled, and users cannot use them. In order to accomplish this, the </w:t>
+      </w:r>
+      <w:proofErr w:type="spellStart"/>
+      <w:r>
+        <w:rPr>
+          <w:color w:val="000000"/>
+        </w:rPr>
+        <w:t>touchInputTask</w:t>
+      </w:r>
+      <w:proofErr w:type="spellEnd"/>
+      <w:r>
+        <w:rPr>
+          <w:color w:val="000000"/>
+        </w:rPr>
+        <w:t xml:space="preserve"> checks the emergency status by going through the list of alarms passed down from the </w:t>
+      </w:r>
+      <w:proofErr w:type="spellStart"/>
+      <w:r>
+        <w:rPr>
+          <w:color w:val="000000"/>
+        </w:rPr>
+        <w:t>touchScreenTask</w:t>
+      </w:r>
+      <w:proofErr w:type="spellEnd"/>
+      <w:r>
+        <w:rPr>
+          <w:color w:val="000000"/>
+        </w:rPr>
+        <w:t xml:space="preserve">. If any alarms are unacknowledged, the “next” and “previous” wouldn’t update the </w:t>
+      </w:r>
+      <w:proofErr w:type="spellStart"/>
+      <w:r>
+        <w:rPr>
+          <w:color w:val="000000"/>
+        </w:rPr>
+        <w:t>currentScreenPtr</w:t>
+      </w:r>
+      <w:proofErr w:type="spellEnd"/>
+      <w:r>
+        <w:rPr>
+          <w:color w:val="000000"/>
+        </w:rPr>
+        <w:t xml:space="preserve"> value even though users click on it. This creates a lock that forces the user to acknowledge any unacknowledged alarms before leaving the alarm screen.</w:t>
+      </w:r>
+    </w:p>
+    <w:p>
+      <w:pPr>
+        <w:pStyle w:val="BodyText"/>
+        <w:ind w:firstLine="720"/>
+        <w:rPr>
+          <w:color w:val="000000"/>
+        </w:rPr>
+      </w:pPr>
     </w:p>
     <w:p>
       <w:pPr>
@@ -7038,6 +7241,7 @@
           <w:rFonts w:ascii="Bodoni MT" w:hAnsi="Bodoni MT"/>
           <w:color w:val="000000"/>
         </w:rPr>
+        <w:lastRenderedPageBreak/>
         <w:t>Any unacknowledged alarm will restrict the user’s ability to navigate away from the alarm screen.</w:t>
       </w:r>
     </w:p>
@@ -7166,27 +7370,15 @@
           <w:rFonts w:ascii="Bodoni MT" w:hAnsi="Bodoni MT"/>
           <w:color w:val="000000"/>
         </w:rPr>
-        <w:lastRenderedPageBreak/>
         <w:t xml:space="preserve">The timer interrupt will trigger </w:t>
       </w:r>
       <w:proofErr w:type="gramStart"/>
       <w:r>
         <w:rPr>
-          <w:color w:val="000000"/>
-        </w:rPr>
-        <w:t>every</w:t>
-      </w:r>
-      <w:r>
-        <w:rPr>
-          <w:color w:val="000000"/>
-        </w:rPr>
-        <w:t xml:space="preserve"> </w:t>
-      </w:r>
-      <w:r>
-        <w:rPr>
-          <w:color w:val="000000"/>
-        </w:rPr>
-        <w:t>one</w:t>
+          <w:rFonts w:ascii="Bodoni MT" w:hAnsi="Bodoni MT"/>
+          <w:color w:val="000000"/>
+        </w:rPr>
+        <w:t>every one</w:t>
       </w:r>
       <w:proofErr w:type="gramEnd"/>
       <w:r>
@@ -7321,6 +7513,7 @@
     <w:p>
       <w:pPr>
         <w:rPr>
+          <w:rFonts w:ascii="Bodoni MT" w:hAnsi="Bodoni MT"/>
           <w:color w:val="000000"/>
         </w:rPr>
       </w:pPr>
@@ -7410,6 +7603,7 @@
           <w:rFonts w:ascii="Bodoni MT" w:hAnsi="Bodoni MT"/>
           <w:color w:val="000000"/>
         </w:rPr>
+        <w:lastRenderedPageBreak/>
         <w:t>When any alarm is active, the user will not be able to navigate off of the alarm screen. If the user presses the previous / next buttons, they will not change screen. This is seen visually by the user.</w:t>
       </w:r>
     </w:p>
@@ -7516,7 +7710,6 @@
       </w:pPr>
       <w:bookmarkStart w:id="8" w:name="_Toc64378498"/>
       <w:r>
-        <w:lastRenderedPageBreak/>
         <w:t>Presentation, Discussion, and Analysis of the Results</w:t>
       </w:r>
       <w:bookmarkEnd w:id="8"/>
@@ -7532,28 +7725,16 @@
     <w:p>
       <w:pPr>
         <w:rPr>
-          <w:color w:val="000000"/>
-        </w:rPr>
-      </w:pPr>
-      <w:r>
-        <w:rPr>
-          <w:rFonts w:ascii="Bodoni MT" w:hAnsi="Bodoni MT"/>
-          <w:color w:val="000000"/>
-        </w:rPr>
-        <w:t xml:space="preserve">Our design accomplishes all test requirements according to the test cases. The program executes as stated by the project objectives with no errors. When an alarm is triggered, the user is immediately taken to the screen and they are not able to leave it until there are not any unacknowledged alarms. The time-base is measured to be 100ms +/- 1ms. When the contactor is closed and the HVIL loop is </w:t>
-      </w:r>
-      <w:r>
-        <w:rPr>
-          <w:color w:val="000000"/>
-        </w:rPr>
-        <w:t>opened, the</w:t>
-      </w:r>
-      <w:r>
-        <w:rPr>
-          <w:rFonts w:ascii="Bodoni MT" w:hAnsi="Bodoni MT"/>
-          <w:color w:val="000000"/>
-        </w:rPr>
-        <w:t xml:space="preserve"> contactor immediately opens. While the HVIL is open, the contactor is not able to be closed. The user is able to close the contactor whenever the HVIL is closed. Only when any alarm is unacknowledged does a button appear on the alarm screen allowing the user to acknowledge all unacknowledged alarms. Our measurement values were correctly scaled according to 0-5V, but it was hard to represent this due to the voltage at the microcontroller never fully reaching either 0V or 5V. All alarms transitioned between their states as defined in the state diagrams.</w:t>
+          <w:rFonts w:ascii="Bodoni MT" w:hAnsi="Bodoni MT"/>
+          <w:color w:val="000000"/>
+        </w:rPr>
+      </w:pPr>
+      <w:r>
+        <w:rPr>
+          <w:rFonts w:ascii="Bodoni MT" w:hAnsi="Bodoni MT"/>
+          <w:color w:val="000000"/>
+        </w:rPr>
+        <w:t>Our design accomplishes all test requirements according to the test cases. The program executes as stated by the project objectives with no errors. When an alarm is triggered, the user is immediately taken to the screen and they are not able to leave it until there are not any unacknowledged alarms. The time-base is measured to be 100ms +/- 1ms. When the contactor is closed and the HVIL loop is opened, the contactor immediately opens. While the HVIL is open, the contactor is not able to be closed. The user is able to close the contactor whenever the HVIL is closed. Only when any alarm is unacknowledged does a button appear on the alarm screen allowing the user to acknowledge all unacknowledged alarms. Our measurement values were correctly scaled according to 0-5V, but it was hard to represent this due to the voltage at the microcontroller never fully reaching either 0V or 5V. All alarms transitioned between their states as defined in the state diagrams.</w:t>
       </w:r>
     </w:p>
     <w:p>
@@ -8686,6 +8867,7 @@
       </w:r>
       <w:r>
         <w:rPr>
+          <w:rFonts w:ascii="Bodoni MT" w:hAnsi="Bodoni MT"/>
           <w:color w:val="000000"/>
         </w:rPr>
         <w:t>fasters,</w:t>
@@ -8699,6 +8881,7 @@
       </w:r>
       <w:r>
         <w:rPr>
+          <w:rFonts w:ascii="Bodoni MT" w:hAnsi="Bodoni MT"/>
           <w:color w:val="000000"/>
         </w:rPr>
         <w:t>given,</w:t>
@@ -8745,7 +8928,7 @@
     <w:p>
       <w:pPr>
         <w:rPr>
-          <w:rFonts w:ascii="Bodoni" w:hAnsi="Bodoni"/>
+          <w:rFonts w:ascii="Bodoni MT" w:hAnsi="Bodoni MT"/>
           <w:color w:val="000000"/>
         </w:rPr>
       </w:pPr>
@@ -8923,6 +9106,7 @@
       </w:r>
       <w:r>
         <w:rPr>
+          <w:rFonts w:ascii="Bodoni MT" w:hAnsi="Bodoni MT"/>
           <w:color w:val="000000"/>
         </w:rPr>
         <w:sym w:font="Wingdings" w:char="F0E0"/>
@@ -8936,6 +9120,7 @@
       </w:r>
       <w:r>
         <w:rPr>
+          <w:rFonts w:ascii="Bodoni MT" w:hAnsi="Bodoni MT"/>
           <w:color w:val="000000"/>
         </w:rPr>
         <w:sym w:font="Wingdings" w:char="F0E0"/>
@@ -8966,6 +9151,7 @@
       </w:r>
       <w:r>
         <w:rPr>
+          <w:rFonts w:ascii="Bodoni MT" w:hAnsi="Bodoni MT"/>
           <w:color w:val="000000"/>
         </w:rPr>
         <w:sym w:font="Wingdings" w:char="F0E0"/>
@@ -8979,6 +9165,7 @@
       </w:r>
       <w:r>
         <w:rPr>
+          <w:rFonts w:ascii="Bodoni MT" w:hAnsi="Bodoni MT"/>
           <w:color w:val="000000"/>
         </w:rPr>
         <w:sym w:font="Wingdings" w:char="F0E0"/>
@@ -9010,6 +9197,7 @@
       </w:r>
       <w:r>
         <w:rPr>
+          <w:rFonts w:ascii="Bodoni MT" w:hAnsi="Bodoni MT"/>
           <w:color w:val="000000"/>
         </w:rPr>
         <w:sym w:font="Wingdings" w:char="F0E0"/>
@@ -9023,6 +9211,7 @@
       </w:r>
       <w:r>
         <w:rPr>
+          <w:rFonts w:ascii="Bodoni MT" w:hAnsi="Bodoni MT"/>
           <w:color w:val="000000"/>
         </w:rPr>
         <w:sym w:font="Wingdings" w:char="F0E0"/>
@@ -9281,6 +9470,11 @@
       </w:pPr>
     </w:p>
     <w:p>
+      <w:pPr>
+        <w:rPr>
+          <w:rFonts w:ascii="Bodoni MT" w:hAnsi="Bodoni MT"/>
+        </w:rPr>
+      </w:pPr>
       <w:r>
         <w:rPr>
           <w:rFonts w:ascii="Bodoni MT" w:hAnsi="Bodoni MT"/>
@@ -9325,21 +9519,16 @@
     <w:p>
       <w:pPr>
         <w:rPr>
-          <w:color w:val="000000"/>
-        </w:rPr>
-      </w:pPr>
-      <w:r>
-        <w:rPr>
-          <w:rFonts w:ascii="Bodoni MT" w:hAnsi="Bodoni MT"/>
-          <w:color w:val="000000"/>
-        </w:rPr>
-        <w:t>We both worked equally on this project. Almost all of the time spent working on this project we were in a zoom call, so we were both providing the same amount of input</w:t>
-      </w:r>
-      <w:r>
-        <w:rPr>
-          <w:color w:val="000000"/>
-        </w:rPr>
-        <w:t>.</w:t>
+          <w:rFonts w:ascii="Bodoni MT" w:hAnsi="Bodoni MT"/>
+          <w:color w:val="000000"/>
+        </w:rPr>
+      </w:pPr>
+      <w:r>
+        <w:rPr>
+          <w:rFonts w:ascii="Bodoni MT" w:hAnsi="Bodoni MT"/>
+          <w:color w:val="000000"/>
+        </w:rPr>
+        <w:t>We both worked equally on this project. Almost all of the time spent working on this project we were in a zoom call, so we were both providing the same amount of input.</w:t>
       </w:r>
     </w:p>
     <w:p>

</xml_diff>

<commit_message>
lab 3 - report fixed
</commit_message>
<xml_diff>
--- a/Lab 3 - Report.docx
+++ b/Lab 3 - Report.docx
@@ -282,7 +282,7 @@
         </w:rPr>
         <w:fldChar w:fldCharType="separate"/>
       </w:r>
-      <w:hyperlink w:anchor="_Toc64378490" w:history="1">
+      <w:hyperlink w:anchor="_Toc64380597" w:history="1">
         <w:r>
           <w:rPr>
             <w:rStyle w:val="Hyperlink"/>
@@ -328,7 +328,7 @@
             <w:noProof/>
             <w:webHidden/>
           </w:rPr>
-          <w:instrText xml:space="preserve"> PAGEREF _Toc64378490 \h </w:instrText>
+          <w:instrText xml:space="preserve"> PAGEREF _Toc64380597 \h </w:instrText>
         </w:r>
         <w:r>
           <w:rPr>
@@ -371,7 +371,7 @@
           <w:lang w:eastAsia="en-US"/>
         </w:rPr>
       </w:pPr>
-      <w:hyperlink w:anchor="_Toc64378491" w:history="1">
+      <w:hyperlink w:anchor="_Toc64380598" w:history="1">
         <w:r>
           <w:rPr>
             <w:rStyle w:val="Hyperlink"/>
@@ -417,7 +417,7 @@
             <w:noProof/>
             <w:webHidden/>
           </w:rPr>
-          <w:instrText xml:space="preserve"> PAGEREF _Toc64378491 \h </w:instrText>
+          <w:instrText xml:space="preserve"> PAGEREF _Toc64380598 \h </w:instrText>
         </w:r>
         <w:r>
           <w:rPr>
@@ -460,7 +460,7 @@
           <w:lang w:eastAsia="en-US"/>
         </w:rPr>
       </w:pPr>
-      <w:hyperlink w:anchor="_Toc64378492" w:history="1">
+      <w:hyperlink w:anchor="_Toc64380599" w:history="1">
         <w:r>
           <w:rPr>
             <w:rStyle w:val="Hyperlink"/>
@@ -506,7 +506,7 @@
             <w:noProof/>
             <w:webHidden/>
           </w:rPr>
-          <w:instrText xml:space="preserve"> PAGEREF _Toc64378492 \h </w:instrText>
+          <w:instrText xml:space="preserve"> PAGEREF _Toc64380599 \h </w:instrText>
         </w:r>
         <w:r>
           <w:rPr>
@@ -549,7 +549,7 @@
           <w:lang w:eastAsia="en-US"/>
         </w:rPr>
       </w:pPr>
-      <w:hyperlink w:anchor="_Toc64378493" w:history="1">
+      <w:hyperlink w:anchor="_Toc64380600" w:history="1">
         <w:r>
           <w:rPr>
             <w:rStyle w:val="Hyperlink"/>
@@ -595,7 +595,7 @@
             <w:noProof/>
             <w:webHidden/>
           </w:rPr>
-          <w:instrText xml:space="preserve"> PAGEREF _Toc64378493 \h </w:instrText>
+          <w:instrText xml:space="preserve"> PAGEREF _Toc64380600 \h </w:instrText>
         </w:r>
         <w:r>
           <w:rPr>
@@ -638,7 +638,7 @@
           <w:lang w:eastAsia="en-US"/>
         </w:rPr>
       </w:pPr>
-      <w:hyperlink w:anchor="_Toc64378494" w:history="1">
+      <w:hyperlink w:anchor="_Toc64380601" w:history="1">
         <w:r>
           <w:rPr>
             <w:rStyle w:val="Hyperlink"/>
@@ -684,7 +684,7 @@
             <w:noProof/>
             <w:webHidden/>
           </w:rPr>
-          <w:instrText xml:space="preserve"> PAGEREF _Toc64378494 \h </w:instrText>
+          <w:instrText xml:space="preserve"> PAGEREF _Toc64380601 \h </w:instrText>
         </w:r>
         <w:r>
           <w:rPr>
@@ -726,7 +726,7 @@
           <w:lang w:eastAsia="en-US"/>
         </w:rPr>
       </w:pPr>
-      <w:hyperlink w:anchor="_Toc64378495" w:history="1">
+      <w:hyperlink w:anchor="_Toc64380602" w:history="1">
         <w:r>
           <w:rPr>
             <w:rStyle w:val="Hyperlink"/>
@@ -770,7 +770,7 @@
             <w:noProof/>
             <w:webHidden/>
           </w:rPr>
-          <w:instrText xml:space="preserve"> PAGEREF _Toc64378495 \h </w:instrText>
+          <w:instrText xml:space="preserve"> PAGEREF _Toc64380602 \h </w:instrText>
         </w:r>
         <w:r>
           <w:rPr>
@@ -812,7 +812,7 @@
           <w:lang w:eastAsia="en-US"/>
         </w:rPr>
       </w:pPr>
-      <w:hyperlink w:anchor="_Toc64378496" w:history="1">
+      <w:hyperlink w:anchor="_Toc64380603" w:history="1">
         <w:r>
           <w:rPr>
             <w:rStyle w:val="Hyperlink"/>
@@ -856,7 +856,7 @@
             <w:noProof/>
             <w:webHidden/>
           </w:rPr>
-          <w:instrText xml:space="preserve"> PAGEREF _Toc64378496 \h </w:instrText>
+          <w:instrText xml:space="preserve"> PAGEREF _Toc64380603 \h </w:instrText>
         </w:r>
         <w:r>
           <w:rPr>
@@ -876,7 +876,7 @@
             <w:noProof/>
             <w:webHidden/>
           </w:rPr>
-          <w:t>8</w:t>
+          <w:t>9</w:t>
         </w:r>
         <w:r>
           <w:rPr>
@@ -898,7 +898,7 @@
           <w:lang w:eastAsia="en-US"/>
         </w:rPr>
       </w:pPr>
-      <w:hyperlink w:anchor="_Toc64378497" w:history="1">
+      <w:hyperlink w:anchor="_Toc64380604" w:history="1">
         <w:r>
           <w:rPr>
             <w:rStyle w:val="Hyperlink"/>
@@ -942,7 +942,7 @@
             <w:noProof/>
             <w:webHidden/>
           </w:rPr>
-          <w:instrText xml:space="preserve"> PAGEREF _Toc64378497 \h </w:instrText>
+          <w:instrText xml:space="preserve"> PAGEREF _Toc64380604 \h </w:instrText>
         </w:r>
         <w:r>
           <w:rPr>
@@ -985,7 +985,7 @@
           <w:lang w:eastAsia="en-US"/>
         </w:rPr>
       </w:pPr>
-      <w:hyperlink w:anchor="_Toc64378498" w:history="1">
+      <w:hyperlink w:anchor="_Toc64380605" w:history="1">
         <w:r>
           <w:rPr>
             <w:rStyle w:val="Hyperlink"/>
@@ -1031,7 +1031,7 @@
             <w:noProof/>
             <w:webHidden/>
           </w:rPr>
-          <w:instrText xml:space="preserve"> PAGEREF _Toc64378498 \h </w:instrText>
+          <w:instrText xml:space="preserve"> PAGEREF _Toc64380605 \h </w:instrText>
         </w:r>
         <w:r>
           <w:rPr>
@@ -1073,7 +1073,7 @@
           <w:lang w:eastAsia="en-US"/>
         </w:rPr>
       </w:pPr>
-      <w:hyperlink w:anchor="_Toc64378499" w:history="1">
+      <w:hyperlink w:anchor="_Toc64380606" w:history="1">
         <w:r>
           <w:rPr>
             <w:rStyle w:val="Hyperlink"/>
@@ -1117,7 +1117,7 @@
             <w:noProof/>
             <w:webHidden/>
           </w:rPr>
-          <w:instrText xml:space="preserve"> PAGEREF _Toc64378499 \h </w:instrText>
+          <w:instrText xml:space="preserve"> PAGEREF _Toc64380606 \h </w:instrText>
         </w:r>
         <w:r>
           <w:rPr>
@@ -1159,7 +1159,7 @@
           <w:lang w:eastAsia="en-US"/>
         </w:rPr>
       </w:pPr>
-      <w:hyperlink w:anchor="_Toc64378500" w:history="1">
+      <w:hyperlink w:anchor="_Toc64380607" w:history="1">
         <w:r>
           <w:rPr>
             <w:rStyle w:val="Hyperlink"/>
@@ -1203,7 +1203,7 @@
             <w:noProof/>
             <w:webHidden/>
           </w:rPr>
-          <w:instrText xml:space="preserve"> PAGEREF _Toc64378500 \h </w:instrText>
+          <w:instrText xml:space="preserve"> PAGEREF _Toc64380607 \h </w:instrText>
         </w:r>
         <w:r>
           <w:rPr>
@@ -1246,7 +1246,7 @@
           <w:lang w:eastAsia="en-US"/>
         </w:rPr>
       </w:pPr>
-      <w:hyperlink w:anchor="_Toc64378501" w:history="1">
+      <w:hyperlink w:anchor="_Toc64380608" w:history="1">
         <w:r>
           <w:rPr>
             <w:rStyle w:val="Hyperlink"/>
@@ -1292,7 +1292,7 @@
             <w:noProof/>
             <w:webHidden/>
           </w:rPr>
-          <w:instrText xml:space="preserve"> PAGEREF _Toc64378501 \h </w:instrText>
+          <w:instrText xml:space="preserve"> PAGEREF _Toc64380608 \h </w:instrText>
         </w:r>
         <w:r>
           <w:rPr>
@@ -1335,7 +1335,7 @@
           <w:lang w:eastAsia="en-US"/>
         </w:rPr>
       </w:pPr>
-      <w:hyperlink w:anchor="_Toc64378502" w:history="1">
+      <w:hyperlink w:anchor="_Toc64380609" w:history="1">
         <w:r>
           <w:rPr>
             <w:rStyle w:val="Hyperlink"/>
@@ -1381,7 +1381,7 @@
             <w:noProof/>
             <w:webHidden/>
           </w:rPr>
-          <w:instrText xml:space="preserve"> PAGEREF _Toc64378502 \h </w:instrText>
+          <w:instrText xml:space="preserve"> PAGEREF _Toc64380609 \h </w:instrText>
         </w:r>
         <w:r>
           <w:rPr>
@@ -1424,7 +1424,7 @@
           <w:lang w:eastAsia="en-US"/>
         </w:rPr>
       </w:pPr>
-      <w:hyperlink w:anchor="_Toc64378503" w:history="1">
+      <w:hyperlink w:anchor="_Toc64380610" w:history="1">
         <w:r>
           <w:rPr>
             <w:rStyle w:val="Hyperlink"/>
@@ -1470,7 +1470,7 @@
             <w:noProof/>
             <w:webHidden/>
           </w:rPr>
-          <w:instrText xml:space="preserve"> PAGEREF _Toc64378503 \h </w:instrText>
+          <w:instrText xml:space="preserve"> PAGEREF _Toc64380610 \h </w:instrText>
         </w:r>
         <w:r>
           <w:rPr>
@@ -1513,7 +1513,7 @@
           <w:lang w:eastAsia="en-US"/>
         </w:rPr>
       </w:pPr>
-      <w:hyperlink w:anchor="_Toc64378504" w:history="1">
+      <w:hyperlink w:anchor="_Toc64380611" w:history="1">
         <w:r>
           <w:rPr>
             <w:rStyle w:val="Hyperlink"/>
@@ -1559,7 +1559,7 @@
             <w:noProof/>
             <w:webHidden/>
           </w:rPr>
-          <w:instrText xml:space="preserve"> PAGEREF _Toc64378504 \h </w:instrText>
+          <w:instrText xml:space="preserve"> PAGEREF _Toc64380611 \h </w:instrText>
         </w:r>
         <w:r>
           <w:rPr>
@@ -1601,7 +1601,7 @@
           <w:lang w:eastAsia="en-US"/>
         </w:rPr>
       </w:pPr>
-      <w:hyperlink w:anchor="_Toc64378505" w:history="1">
+      <w:hyperlink w:anchor="_Toc64380612" w:history="1">
         <w:r>
           <w:rPr>
             <w:rStyle w:val="Hyperlink"/>
@@ -1645,7 +1645,7 @@
             <w:noProof/>
             <w:webHidden/>
           </w:rPr>
-          <w:instrText xml:space="preserve"> PAGEREF _Toc64378505 \h </w:instrText>
+          <w:instrText xml:space="preserve"> PAGEREF _Toc64380612 \h </w:instrText>
         </w:r>
         <w:r>
           <w:rPr>
@@ -1687,7 +1687,7 @@
           <w:lang w:eastAsia="en-US"/>
         </w:rPr>
       </w:pPr>
-      <w:hyperlink w:anchor="_Toc64378506" w:history="1">
+      <w:hyperlink w:anchor="_Toc64380613" w:history="1">
         <w:r>
           <w:rPr>
             <w:rStyle w:val="Hyperlink"/>
@@ -1731,7 +1731,7 @@
             <w:noProof/>
             <w:webHidden/>
           </w:rPr>
-          <w:instrText xml:space="preserve"> PAGEREF _Toc64378506 \h </w:instrText>
+          <w:instrText xml:space="preserve"> PAGEREF _Toc64380613 \h </w:instrText>
         </w:r>
         <w:r>
           <w:rPr>
@@ -1751,7 +1751,7 @@
             <w:noProof/>
             <w:webHidden/>
           </w:rPr>
-          <w:t>20</w:t>
+          <w:t>21</w:t>
         </w:r>
         <w:r>
           <w:rPr>
@@ -1773,7 +1773,7 @@
           <w:lang w:eastAsia="en-US"/>
         </w:rPr>
       </w:pPr>
-      <w:hyperlink w:anchor="_Toc64378507" w:history="1">
+      <w:hyperlink w:anchor="_Toc64380614" w:history="1">
         <w:r>
           <w:rPr>
             <w:rStyle w:val="Hyperlink"/>
@@ -1796,42 +1796,28 @@
             <w:rStyle w:val="Hyperlink"/>
             <w:noProof/>
           </w:rPr>
-          <w:t>Fig</w:t>
-        </w:r>
-        <w:r>
-          <w:rPr>
-            <w:rStyle w:val="Hyperlink"/>
+          <w:t>Figures</w:t>
+        </w:r>
+        <w:r>
+          <w:rPr>
             <w:noProof/>
-          </w:rPr>
-          <w:t>u</w:t>
-        </w:r>
-        <w:r>
-          <w:rPr>
-            <w:rStyle w:val="Hyperlink"/>
+            <w:webHidden/>
+          </w:rPr>
+          <w:tab/>
+        </w:r>
+        <w:r>
+          <w:rPr>
             <w:noProof/>
-          </w:rPr>
-          <w:t>res</w:t>
+            <w:webHidden/>
+          </w:rPr>
+          <w:fldChar w:fldCharType="begin"/>
         </w:r>
         <w:r>
           <w:rPr>
             <w:noProof/>
             <w:webHidden/>
           </w:rPr>
-          <w:tab/>
-        </w:r>
-        <w:r>
-          <w:rPr>
-            <w:noProof/>
-            <w:webHidden/>
-          </w:rPr>
-          <w:fldChar w:fldCharType="begin"/>
-        </w:r>
-        <w:r>
-          <w:rPr>
-            <w:noProof/>
-            <w:webHidden/>
-          </w:rPr>
-          <w:instrText xml:space="preserve"> PAGEREF _Toc64378507 \h </w:instrText>
+          <w:instrText xml:space="preserve"> PAGEREF _Toc64380614 \h </w:instrText>
         </w:r>
         <w:r>
           <w:rPr>
@@ -1940,7 +1926,7 @@
         </w:rPr>
         <w:fldChar w:fldCharType="separate"/>
       </w:r>
-      <w:hyperlink w:anchor="_Toc64378466" w:history="1">
+      <w:hyperlink w:anchor="_Toc64380573" w:history="1">
         <w:r>
           <w:rPr>
             <w:rStyle w:val="Hyperlink"/>
@@ -1965,7 +1951,7 @@
           <w:rPr>
             <w:webHidden/>
           </w:rPr>
-          <w:instrText xml:space="preserve"> PAGEREF _Toc64378466 \h </w:instrText>
+          <w:instrText xml:space="preserve"> PAGEREF _Toc64380573 \h </w:instrText>
         </w:r>
         <w:r>
           <w:rPr>
@@ -2001,7 +1987,7 @@
           <w:lang w:eastAsia="en-US"/>
         </w:rPr>
       </w:pPr>
-      <w:hyperlink w:anchor="_Toc64378467" w:history="1">
+      <w:hyperlink w:anchor="_Toc64380574" w:history="1">
         <w:r>
           <w:rPr>
             <w:rStyle w:val="Hyperlink"/>
@@ -2026,7 +2012,7 @@
           <w:rPr>
             <w:webHidden/>
           </w:rPr>
-          <w:instrText xml:space="preserve"> PAGEREF _Toc64378467 \h </w:instrText>
+          <w:instrText xml:space="preserve"> PAGEREF _Toc64380574 \h </w:instrText>
         </w:r>
         <w:r>
           <w:rPr>
@@ -2062,7 +2048,7 @@
           <w:lang w:eastAsia="en-US"/>
         </w:rPr>
       </w:pPr>
-      <w:hyperlink w:anchor="_Toc64378468" w:history="1">
+      <w:hyperlink w:anchor="_Toc64380575" w:history="1">
         <w:r>
           <w:rPr>
             <w:rStyle w:val="Hyperlink"/>
@@ -2088,7 +2074,7 @@
           <w:rPr>
             <w:webHidden/>
           </w:rPr>
-          <w:instrText xml:space="preserve"> PAGEREF _Toc64378468 \h </w:instrText>
+          <w:instrText xml:space="preserve"> PAGEREF _Toc64380575 \h </w:instrText>
         </w:r>
         <w:r>
           <w:rPr>
@@ -2124,7 +2110,7 @@
           <w:lang w:eastAsia="en-US"/>
         </w:rPr>
       </w:pPr>
-      <w:hyperlink w:anchor="_Toc64378469" w:history="1">
+      <w:hyperlink w:anchor="_Toc64380576" w:history="1">
         <w:r>
           <w:rPr>
             <w:rStyle w:val="Hyperlink"/>
@@ -2150,7 +2136,7 @@
           <w:rPr>
             <w:webHidden/>
           </w:rPr>
-          <w:instrText xml:space="preserve"> PAGEREF _Toc64378469 \h </w:instrText>
+          <w:instrText xml:space="preserve"> PAGEREF _Toc64380576 \h </w:instrText>
         </w:r>
         <w:r>
           <w:rPr>
@@ -2186,7 +2172,7 @@
           <w:lang w:eastAsia="en-US"/>
         </w:rPr>
       </w:pPr>
-      <w:hyperlink w:anchor="_Toc64378470" w:history="1">
+      <w:hyperlink w:anchor="_Toc64380577" w:history="1">
         <w:r>
           <w:rPr>
             <w:rStyle w:val="Hyperlink"/>
@@ -2212,7 +2198,7 @@
           <w:rPr>
             <w:webHidden/>
           </w:rPr>
-          <w:instrText xml:space="preserve"> PAGEREF _Toc64378470 \h </w:instrText>
+          <w:instrText xml:space="preserve"> PAGEREF _Toc64380577 \h </w:instrText>
         </w:r>
         <w:r>
           <w:rPr>
@@ -2248,7 +2234,7 @@
           <w:lang w:eastAsia="en-US"/>
         </w:rPr>
       </w:pPr>
-      <w:hyperlink w:anchor="_Toc64378471" w:history="1">
+      <w:hyperlink w:anchor="_Toc64380578" w:history="1">
         <w:r>
           <w:rPr>
             <w:rStyle w:val="Hyperlink"/>
@@ -2284,7 +2270,7 @@
           <w:rPr>
             <w:webHidden/>
           </w:rPr>
-          <w:instrText xml:space="preserve"> PAGEREF _Toc64378471 \h </w:instrText>
+          <w:instrText xml:space="preserve"> PAGEREF _Toc64380578 \h </w:instrText>
         </w:r>
         <w:r>
           <w:rPr>
@@ -2320,7 +2306,7 @@
           <w:lang w:eastAsia="en-US"/>
         </w:rPr>
       </w:pPr>
-      <w:hyperlink w:anchor="_Toc64378472" w:history="1">
+      <w:hyperlink w:anchor="_Toc64380579" w:history="1">
         <w:r>
           <w:rPr>
             <w:rStyle w:val="Hyperlink"/>
@@ -2363,7 +2349,7 @@
           <w:rPr>
             <w:webHidden/>
           </w:rPr>
-          <w:instrText xml:space="preserve"> PAGEREF _Toc64378472 \h </w:instrText>
+          <w:instrText xml:space="preserve"> PAGEREF _Toc64380579 \h </w:instrText>
         </w:r>
         <w:r>
           <w:rPr>
@@ -2399,7 +2385,7 @@
           <w:lang w:eastAsia="en-US"/>
         </w:rPr>
       </w:pPr>
-      <w:hyperlink w:anchor="_Toc64378473" w:history="1">
+      <w:hyperlink w:anchor="_Toc64380580" w:history="1">
         <w:r>
           <w:rPr>
             <w:rStyle w:val="Hyperlink"/>
@@ -2442,7 +2428,7 @@
           <w:rPr>
             <w:webHidden/>
           </w:rPr>
-          <w:instrText xml:space="preserve"> PAGEREF _Toc64378473 \h </w:instrText>
+          <w:instrText xml:space="preserve"> PAGEREF _Toc64380580 \h </w:instrText>
         </w:r>
         <w:r>
           <w:rPr>
@@ -2478,7 +2464,7 @@
           <w:lang w:eastAsia="en-US"/>
         </w:rPr>
       </w:pPr>
-      <w:hyperlink w:anchor="_Toc64378474" w:history="1">
+      <w:hyperlink w:anchor="_Toc64380581" w:history="1">
         <w:r>
           <w:rPr>
             <w:rStyle w:val="Hyperlink"/>
@@ -2521,7 +2507,7 @@
           <w:rPr>
             <w:webHidden/>
           </w:rPr>
-          <w:instrText xml:space="preserve"> PAGEREF _Toc64378474 \h </w:instrText>
+          <w:instrText xml:space="preserve"> PAGEREF _Toc64380581 \h </w:instrText>
         </w:r>
         <w:r>
           <w:rPr>
@@ -2557,7 +2543,7 @@
           <w:lang w:eastAsia="en-US"/>
         </w:rPr>
       </w:pPr>
-      <w:hyperlink w:anchor="_Toc64378475" w:history="1">
+      <w:hyperlink w:anchor="_Toc64380582" w:history="1">
         <w:r>
           <w:rPr>
             <w:rStyle w:val="Hyperlink"/>
@@ -2582,7 +2568,7 @@
           <w:rPr>
             <w:webHidden/>
           </w:rPr>
-          <w:instrText xml:space="preserve"> PAGEREF _Toc64378475 \h </w:instrText>
+          <w:instrText xml:space="preserve"> PAGEREF _Toc64380582 \h </w:instrText>
         </w:r>
         <w:r>
           <w:rPr>
@@ -2618,7 +2604,7 @@
           <w:lang w:eastAsia="en-US"/>
         </w:rPr>
       </w:pPr>
-      <w:hyperlink w:anchor="_Toc64378476" w:history="1">
+      <w:hyperlink w:anchor="_Toc64380583" w:history="1">
         <w:r>
           <w:rPr>
             <w:rStyle w:val="Hyperlink"/>
@@ -2643,7 +2629,7 @@
           <w:rPr>
             <w:webHidden/>
           </w:rPr>
-          <w:instrText xml:space="preserve"> PAGEREF _Toc64378476 \h </w:instrText>
+          <w:instrText xml:space="preserve"> PAGEREF _Toc64380583 \h </w:instrText>
         </w:r>
         <w:r>
           <w:rPr>
@@ -2679,7 +2665,7 @@
           <w:lang w:eastAsia="en-US"/>
         </w:rPr>
       </w:pPr>
-      <w:hyperlink w:anchor="_Toc64378477" w:history="1">
+      <w:hyperlink w:anchor="_Toc64380584" w:history="1">
         <w:r>
           <w:rPr>
             <w:rStyle w:val="Hyperlink"/>
@@ -2704,7 +2690,7 @@
           <w:rPr>
             <w:webHidden/>
           </w:rPr>
-          <w:instrText xml:space="preserve"> PAGEREF _Toc64378477 \h </w:instrText>
+          <w:instrText xml:space="preserve"> PAGEREF _Toc64380584 \h </w:instrText>
         </w:r>
         <w:r>
           <w:rPr>
@@ -2740,7 +2726,7 @@
           <w:lang w:eastAsia="en-US"/>
         </w:rPr>
       </w:pPr>
-      <w:hyperlink w:anchor="_Toc64378478" w:history="1">
+      <w:hyperlink w:anchor="_Toc64380585" w:history="1">
         <w:r>
           <w:rPr>
             <w:rStyle w:val="Hyperlink"/>
@@ -2765,7 +2751,7 @@
           <w:rPr>
             <w:webHidden/>
           </w:rPr>
-          <w:instrText xml:space="preserve"> PAGEREF _Toc64378478 \h </w:instrText>
+          <w:instrText xml:space="preserve"> PAGEREF _Toc64380585 \h </w:instrText>
         </w:r>
         <w:r>
           <w:rPr>
@@ -2801,7 +2787,7 @@
           <w:lang w:eastAsia="en-US"/>
         </w:rPr>
       </w:pPr>
-      <w:hyperlink w:anchor="_Toc64378479" w:history="1">
+      <w:hyperlink w:anchor="_Toc64380586" w:history="1">
         <w:r>
           <w:rPr>
             <w:rStyle w:val="Hyperlink"/>
@@ -2826,7 +2812,7 @@
           <w:rPr>
             <w:webHidden/>
           </w:rPr>
-          <w:instrText xml:space="preserve"> PAGEREF _Toc64378479 \h </w:instrText>
+          <w:instrText xml:space="preserve"> PAGEREF _Toc64380586 \h </w:instrText>
         </w:r>
         <w:r>
           <w:rPr>
@@ -2862,7 +2848,7 @@
           <w:lang w:eastAsia="en-US"/>
         </w:rPr>
       </w:pPr>
-      <w:hyperlink w:anchor="_Toc64378480" w:history="1">
+      <w:hyperlink w:anchor="_Toc64380587" w:history="1">
         <w:r>
           <w:rPr>
             <w:rStyle w:val="Hyperlink"/>
@@ -2887,7 +2873,7 @@
           <w:rPr>
             <w:webHidden/>
           </w:rPr>
-          <w:instrText xml:space="preserve"> PAGEREF _Toc64378480 \h </w:instrText>
+          <w:instrText xml:space="preserve"> PAGEREF _Toc64380587 \h </w:instrText>
         </w:r>
         <w:r>
           <w:rPr>
@@ -2923,7 +2909,7 @@
           <w:lang w:eastAsia="en-US"/>
         </w:rPr>
       </w:pPr>
-      <w:hyperlink w:anchor="_Toc64378481" w:history="1">
+      <w:hyperlink w:anchor="_Toc64380588" w:history="1">
         <w:r>
           <w:rPr>
             <w:rStyle w:val="Hyperlink"/>
@@ -2948,7 +2934,7 @@
           <w:rPr>
             <w:webHidden/>
           </w:rPr>
-          <w:instrText xml:space="preserve"> PAGEREF _Toc64378481 \h </w:instrText>
+          <w:instrText xml:space="preserve"> PAGEREF _Toc64380588 \h </w:instrText>
         </w:r>
         <w:r>
           <w:rPr>
@@ -2984,7 +2970,7 @@
           <w:lang w:eastAsia="en-US"/>
         </w:rPr>
       </w:pPr>
-      <w:hyperlink w:anchor="_Toc64378482" w:history="1">
+      <w:hyperlink w:anchor="_Toc64380589" w:history="1">
         <w:r>
           <w:rPr>
             <w:rStyle w:val="Hyperlink"/>
@@ -3009,7 +2995,7 @@
           <w:rPr>
             <w:webHidden/>
           </w:rPr>
-          <w:instrText xml:space="preserve"> PAGEREF _Toc64378482 \h </w:instrText>
+          <w:instrText xml:space="preserve"> PAGEREF _Toc64380589 \h </w:instrText>
         </w:r>
         <w:r>
           <w:rPr>
@@ -3045,7 +3031,7 @@
           <w:lang w:eastAsia="en-US"/>
         </w:rPr>
       </w:pPr>
-      <w:hyperlink w:anchor="_Toc64378483" w:history="1">
+      <w:hyperlink w:anchor="_Toc64380590" w:history="1">
         <w:r>
           <w:rPr>
             <w:rStyle w:val="Hyperlink"/>
@@ -3070,7 +3056,7 @@
           <w:rPr>
             <w:webHidden/>
           </w:rPr>
-          <w:instrText xml:space="preserve"> PAGEREF _Toc64378483 \h </w:instrText>
+          <w:instrText xml:space="preserve"> PAGEREF _Toc64380590 \h </w:instrText>
         </w:r>
         <w:r>
           <w:rPr>
@@ -3106,7 +3092,7 @@
           <w:lang w:eastAsia="en-US"/>
         </w:rPr>
       </w:pPr>
-      <w:hyperlink w:anchor="_Toc64378484" w:history="1">
+      <w:hyperlink w:anchor="_Toc64380591" w:history="1">
         <w:r>
           <w:rPr>
             <w:rStyle w:val="Hyperlink"/>
@@ -3131,7 +3117,7 @@
           <w:rPr>
             <w:webHidden/>
           </w:rPr>
-          <w:instrText xml:space="preserve"> PAGEREF _Toc64378484 \h </w:instrText>
+          <w:instrText xml:space="preserve"> PAGEREF _Toc64380591 \h </w:instrText>
         </w:r>
         <w:r>
           <w:rPr>
@@ -3167,7 +3153,7 @@
           <w:lang w:eastAsia="en-US"/>
         </w:rPr>
       </w:pPr>
-      <w:hyperlink w:anchor="_Toc64378485" w:history="1">
+      <w:hyperlink w:anchor="_Toc64380592" w:history="1">
         <w:r>
           <w:rPr>
             <w:rStyle w:val="Hyperlink"/>
@@ -3192,7 +3178,7 @@
           <w:rPr>
             <w:webHidden/>
           </w:rPr>
-          <w:instrText xml:space="preserve"> PAGEREF _Toc64378485 \h </w:instrText>
+          <w:instrText xml:space="preserve"> PAGEREF _Toc64380592 \h </w:instrText>
         </w:r>
         <w:r>
           <w:rPr>
@@ -3228,7 +3214,7 @@
           <w:lang w:eastAsia="en-US"/>
         </w:rPr>
       </w:pPr>
-      <w:hyperlink w:anchor="_Toc64378486" w:history="1">
+      <w:hyperlink w:anchor="_Toc64380593" w:history="1">
         <w:r>
           <w:rPr>
             <w:rStyle w:val="Hyperlink"/>
@@ -3253,7 +3239,7 @@
           <w:rPr>
             <w:webHidden/>
           </w:rPr>
-          <w:instrText xml:space="preserve"> PAGEREF _Toc64378486 \h </w:instrText>
+          <w:instrText xml:space="preserve"> PAGEREF _Toc64380593 \h </w:instrText>
         </w:r>
         <w:r>
           <w:rPr>
@@ -3289,7 +3275,7 @@
           <w:lang w:eastAsia="en-US"/>
         </w:rPr>
       </w:pPr>
-      <w:hyperlink w:anchor="_Toc64378487" w:history="1">
+      <w:hyperlink w:anchor="_Toc64380594" w:history="1">
         <w:r>
           <w:rPr>
             <w:rStyle w:val="Hyperlink"/>
@@ -3314,7 +3300,7 @@
           <w:rPr>
             <w:webHidden/>
           </w:rPr>
-          <w:instrText xml:space="preserve"> PAGEREF _Toc64378487 \h </w:instrText>
+          <w:instrText xml:space="preserve"> PAGEREF _Toc64380594 \h </w:instrText>
         </w:r>
         <w:r>
           <w:rPr>
@@ -3350,7 +3336,7 @@
           <w:lang w:eastAsia="en-US"/>
         </w:rPr>
       </w:pPr>
-      <w:hyperlink w:anchor="_Toc64378488" w:history="1">
+      <w:hyperlink w:anchor="_Toc64380595" w:history="1">
         <w:r>
           <w:rPr>
             <w:rStyle w:val="Hyperlink"/>
@@ -3375,7 +3361,7 @@
           <w:rPr>
             <w:webHidden/>
           </w:rPr>
-          <w:instrText xml:space="preserve"> PAGEREF _Toc64378488 \h </w:instrText>
+          <w:instrText xml:space="preserve"> PAGEREF _Toc64380595 \h </w:instrText>
         </w:r>
         <w:r>
           <w:rPr>
@@ -3411,7 +3397,7 @@
           <w:lang w:eastAsia="en-US"/>
         </w:rPr>
       </w:pPr>
-      <w:hyperlink w:anchor="_Toc64378489" w:history="1">
+      <w:hyperlink w:anchor="_Toc64380596" w:history="1">
         <w:r>
           <w:rPr>
             <w:rStyle w:val="Hyperlink"/>
@@ -3436,7 +3422,7 @@
           <w:rPr>
             <w:webHidden/>
           </w:rPr>
-          <w:instrText xml:space="preserve"> PAGEREF _Toc64378489 \h </w:instrText>
+          <w:instrText xml:space="preserve"> PAGEREF _Toc64380596 \h </w:instrText>
         </w:r>
         <w:r>
           <w:rPr>
@@ -3542,23 +3528,11 @@
     </w:p>
     <w:p>
       <w:pPr>
-        <w:rPr>
-          <w:rFonts w:eastAsia="MS Gothic"/>
-          <w:b/>
-          <w:bCs/>
-          <w:smallCaps/>
-          <w:kern w:val="32"/>
-          <w:sz w:val="36"/>
-          <w:szCs w:val="32"/>
-        </w:rPr>
-      </w:pPr>
-    </w:p>
-    <w:p>
-      <w:pPr>
         <w:pStyle w:val="Heading1"/>
       </w:pPr>
-      <w:bookmarkStart w:id="0" w:name="_Toc64378490"/>
-      <w:r>
+      <w:bookmarkStart w:id="0" w:name="_Toc64380597"/>
+      <w:r>
+        <w:lastRenderedPageBreak/>
         <w:t>Abstract</w:t>
       </w:r>
       <w:bookmarkEnd w:id="0"/>
@@ -3608,7 +3582,7 @@
       <w:pPr>
         <w:pStyle w:val="Heading1"/>
       </w:pPr>
-      <w:bookmarkStart w:id="1" w:name="_Toc64378491"/>
+      <w:bookmarkStart w:id="1" w:name="_Toc64380598"/>
       <w:r>
         <w:t>Introduction</w:t>
       </w:r>
@@ -3640,7 +3614,7 @@
       <w:pPr>
         <w:pStyle w:val="Heading1"/>
       </w:pPr>
-      <w:bookmarkStart w:id="2" w:name="_Toc64378492"/>
+      <w:bookmarkStart w:id="2" w:name="_Toc64380599"/>
       <w:r>
         <w:t>Design Specification</w:t>
       </w:r>
@@ -3673,7 +3647,23 @@
           <w:rFonts w:ascii="Bodoni MT" w:hAnsi="Bodoni MT"/>
           <w:color w:val="000000"/>
         </w:rPr>
-        <w:t xml:space="preserve">The design of this portion of the system is defined by both the hardware and software architecture and requirements. The microcontroller will continue to interface with any I/O as it did in the previous revision, with modifications as follows.  This includes the touchscreen, the simulated contactor, the HVIL, and new additions. Three potentiometers are now used for setting the voltage, current, and temperature values on the system. The HVIL loop is implemented in hardware the same as before but is read differently in software. The software now has an interrupt that reads when the HVIL has transitioned from closed to open status. </w:t>
+        <w:t xml:space="preserve">The design of this portion of the system is defined by both the hardware and software architecture and requirements. The microcontroller will continue to interface with any I/O as it did in the previous revision, with modifications as follows.  This includes the touchscreen, the simulated contactor, the HVIL, and new additions. Three potentiometers are now used for setting the voltage, current, and temperature values on the system. The HVIL loop is implemented in hardware the same as before but is read differently in software. The software now has an interrupt that reads when the HVIL has transitioned from closed to open status. This interrupt routine allows the system to immediately shut off the contactor, as would be done in a real system if there is an issue with high voltage components. The scheduler now runs through a task queue and executes on a 100ms </w:t>
+      </w:r>
+      <w:proofErr w:type="gramStart"/>
+      <w:r>
+        <w:rPr>
+          <w:rFonts w:ascii="Bodoni MT" w:hAnsi="Bodoni MT"/>
+          <w:color w:val="000000"/>
+        </w:rPr>
+        <w:t>time-base</w:t>
+      </w:r>
+      <w:proofErr w:type="gramEnd"/>
+      <w:r>
+        <w:rPr>
+          <w:rFonts w:ascii="Bodoni MT" w:hAnsi="Bodoni MT"/>
+          <w:color w:val="000000"/>
+        </w:rPr>
+        <w:t xml:space="preserve">.  This time-base is set by a </w:t>
       </w:r>
       <w:r>
         <w:rPr>
@@ -3681,23 +3671,7 @@
           <w:color w:val="000000"/>
         </w:rPr>
         <w:lastRenderedPageBreak/>
-        <w:t xml:space="preserve">This interrupt routine allows the system to immediately shut off the contactor, as would be done in a real system if there is an issue with high voltage components. The scheduler now runs through a task queue and executes on a 100ms </w:t>
-      </w:r>
-      <w:proofErr w:type="gramStart"/>
-      <w:r>
-        <w:rPr>
-          <w:rFonts w:ascii="Bodoni MT" w:hAnsi="Bodoni MT"/>
-          <w:color w:val="000000"/>
-        </w:rPr>
-        <w:t>time-base</w:t>
-      </w:r>
-      <w:proofErr w:type="gramEnd"/>
-      <w:r>
-        <w:rPr>
-          <w:rFonts w:ascii="Bodoni MT" w:hAnsi="Bodoni MT"/>
-          <w:color w:val="000000"/>
-        </w:rPr>
-        <w:t>.  This time-base is set by a hardware timer interrupt inside of the microcontroller. Alarms are now triggered through specific states as defined by their state diagrams. The HVIL alarm blocks control of the contactor when active. The user will not be able to navigate away from the alarm screen while any alarm is not acknowledged. The user will acknowledge alarms via a button on the alarm screen. Certain sections of the code will be deemed critical, and precautions will be taken to ensure that interrupts do not interfere with these processes.</w:t>
+        <w:t>hardware timer interrupt inside of the microcontroller. Alarms are now triggered through specific states as defined by their state diagrams. The HVIL alarm blocks control of the contactor when active. The user will not be able to navigate away from the alarm screen while any alarm is not acknowledged. The user will acknowledge alarms via a button on the alarm screen. Certain sections of the code will be deemed critical, and precautions will be taken to ensure that interrupts do not interfere with these processes.</w:t>
       </w:r>
     </w:p>
     <w:p>
@@ -3709,7 +3683,7 @@
       <w:pPr>
         <w:pStyle w:val="Heading1"/>
       </w:pPr>
-      <w:bookmarkStart w:id="3" w:name="_Toc64378493"/>
+      <w:bookmarkStart w:id="3" w:name="_Toc64380600"/>
       <w:r>
         <w:t>Software Implementation</w:t>
       </w:r>
@@ -4192,119 +4166,112 @@
           <w:rFonts w:ascii="Bodoni MT" w:hAnsi="Bodoni MT"/>
           <w:color w:val="000000"/>
         </w:rPr>
-        <w:t xml:space="preserve">) which takes in a float pointer, to update that value of </w:t>
-      </w:r>
+        <w:t xml:space="preserve">) which takes in a float pointer, to update that value of state of charge </w:t>
+      </w:r>
+      <w:r>
+        <w:rPr>
+          <w:rFonts w:ascii="Bodoni MT" w:hAnsi="Bodoni MT"/>
+          <w:color w:val="000000"/>
+        </w:rPr>
+        <w:t xml:space="preserve">( </w:t>
+      </w:r>
+      <w:r>
+        <w:rPr>
+          <w:rFonts w:ascii="Bodoni MT" w:eastAsia="MS Gothic" w:hAnsi="Bodoni MT"/>
+          <w:b/>
+          <w:bCs/>
+          <w:color w:val="000000"/>
+        </w:rPr>
+        <w:fldChar w:fldCharType="begin"/>
+      </w:r>
+      <w:r>
+        <w:rPr>
+          <w:rFonts w:ascii="Bodoni MT" w:hAnsi="Bodoni MT"/>
+          <w:color w:val="000000"/>
+        </w:rPr>
+        <w:instrText xml:space="preserve"> REF _Ref63176095 \h </w:instrText>
+      </w:r>
+      <w:r>
+        <w:rPr>
+          <w:rFonts w:ascii="Bodoni MT" w:eastAsia="MS Gothic" w:hAnsi="Bodoni MT"/>
+          <w:b/>
+          <w:bCs/>
+          <w:color w:val="000000"/>
+        </w:rPr>
+        <w:instrText xml:space="preserve"> \* MERGEFORMAT </w:instrText>
+      </w:r>
+      <w:r>
+        <w:rPr>
+          <w:rFonts w:ascii="Bodoni MT" w:eastAsia="MS Gothic" w:hAnsi="Bodoni MT"/>
+          <w:b/>
+          <w:bCs/>
+          <w:color w:val="000000"/>
+        </w:rPr>
+      </w:r>
+      <w:r>
+        <w:rPr>
+          <w:rFonts w:ascii="Bodoni MT" w:eastAsia="MS Gothic" w:hAnsi="Bodoni MT"/>
+          <w:b/>
+          <w:bCs/>
+          <w:color w:val="000000"/>
+        </w:rPr>
+        <w:fldChar w:fldCharType="separate"/>
+      </w:r>
+      <w:r>
+        <w:rPr>
+          <w:rFonts w:ascii="Bodoni MT" w:hAnsi="Bodoni MT"/>
+          <w:b/>
+          <w:bCs/>
+        </w:rPr>
+        <w:t xml:space="preserve">Figure </w:t>
+      </w:r>
+      <w:r>
+        <w:rPr>
+          <w:rFonts w:ascii="Bodoni MT" w:hAnsi="Bodoni MT"/>
+          <w:b/>
+          <w:bCs/>
+          <w:noProof/>
+        </w:rPr>
+        <w:t>8</w:t>
+      </w:r>
+      <w:r>
+        <w:rPr>
+          <w:rFonts w:ascii="Bodoni MT" w:eastAsia="MS Gothic" w:hAnsi="Bodoni MT"/>
+          <w:b/>
+          <w:bCs/>
+          <w:color w:val="000000"/>
+        </w:rPr>
+        <w:fldChar w:fldCharType="end"/>
+      </w:r>
+      <w:r>
+        <w:rPr>
+          <w:rFonts w:ascii="Bodoni MT" w:hAnsi="Bodoni MT"/>
+          <w:color w:val="000000"/>
+        </w:rPr>
+        <w:t xml:space="preserve">). </w:t>
+      </w:r>
+      <w:r>
+        <w:rPr>
+          <w:rFonts w:ascii="Bodoni MT" w:hAnsi="Bodoni MT"/>
+          <w:color w:val="000000"/>
+        </w:rPr>
+        <w:t xml:space="preserve">In this project phase, the state of charge is set to be a constant value of 0. </w:t>
+      </w:r>
+    </w:p>
+    <w:p>
+      <w:pPr>
+        <w:ind w:firstLine="720"/>
+        <w:rPr>
+          <w:rFonts w:ascii="Bodoni MT" w:hAnsi="Bodoni MT"/>
+          <w:color w:val="000000"/>
+        </w:rPr>
+      </w:pPr>
       <w:r>
         <w:rPr>
           <w:rFonts w:ascii="Bodoni MT" w:hAnsi="Bodoni MT"/>
           <w:color w:val="000000"/>
         </w:rPr>
         <w:lastRenderedPageBreak/>
-        <w:t xml:space="preserve">state of charge </w:t>
-      </w:r>
-      <w:r>
-        <w:rPr>
-          <w:rFonts w:ascii="Bodoni MT" w:hAnsi="Bodoni MT"/>
-          <w:color w:val="000000"/>
-        </w:rPr>
-        <w:t xml:space="preserve">( </w:t>
-      </w:r>
-      <w:r>
-        <w:rPr>
-          <w:rFonts w:ascii="Bodoni MT" w:eastAsia="MS Gothic" w:hAnsi="Bodoni MT"/>
-          <w:b/>
-          <w:bCs/>
-          <w:color w:val="000000"/>
-        </w:rPr>
-        <w:fldChar w:fldCharType="begin"/>
-      </w:r>
-      <w:r>
-        <w:rPr>
-          <w:rFonts w:ascii="Bodoni MT" w:hAnsi="Bodoni MT"/>
-          <w:color w:val="000000"/>
-        </w:rPr>
-        <w:instrText xml:space="preserve"> REF _Ref63176095 \h </w:instrText>
-      </w:r>
-      <w:r>
-        <w:rPr>
-          <w:rFonts w:ascii="Bodoni MT" w:eastAsia="MS Gothic" w:hAnsi="Bodoni MT"/>
-          <w:b/>
-          <w:bCs/>
-          <w:color w:val="000000"/>
-        </w:rPr>
-        <w:instrText xml:space="preserve"> \* MERGEFORMAT </w:instrText>
-      </w:r>
-      <w:r>
-        <w:rPr>
-          <w:rFonts w:ascii="Bodoni MT" w:eastAsia="MS Gothic" w:hAnsi="Bodoni MT"/>
-          <w:b/>
-          <w:bCs/>
-          <w:color w:val="000000"/>
-        </w:rPr>
-      </w:r>
-      <w:r>
-        <w:rPr>
-          <w:rFonts w:ascii="Bodoni MT" w:eastAsia="MS Gothic" w:hAnsi="Bodoni MT"/>
-          <w:b/>
-          <w:bCs/>
-          <w:color w:val="000000"/>
-        </w:rPr>
-        <w:fldChar w:fldCharType="separate"/>
-      </w:r>
-      <w:r>
-        <w:rPr>
-          <w:rFonts w:ascii="Bodoni MT" w:hAnsi="Bodoni MT"/>
-          <w:b/>
-          <w:bCs/>
-        </w:rPr>
-        <w:t xml:space="preserve">Figure </w:t>
-      </w:r>
-      <w:r>
-        <w:rPr>
-          <w:rFonts w:ascii="Bodoni MT" w:hAnsi="Bodoni MT"/>
-          <w:b/>
-          <w:bCs/>
-          <w:noProof/>
-        </w:rPr>
-        <w:t>8</w:t>
-      </w:r>
-      <w:r>
-        <w:rPr>
-          <w:rFonts w:ascii="Bodoni MT" w:eastAsia="MS Gothic" w:hAnsi="Bodoni MT"/>
-          <w:b/>
-          <w:bCs/>
-          <w:color w:val="000000"/>
-        </w:rPr>
-        <w:fldChar w:fldCharType="end"/>
-      </w:r>
-      <w:r>
-        <w:rPr>
-          <w:rFonts w:ascii="Bodoni MT" w:hAnsi="Bodoni MT"/>
-          <w:color w:val="000000"/>
-        </w:rPr>
-        <w:t xml:space="preserve">). </w:t>
-      </w:r>
-      <w:r>
-        <w:rPr>
-          <w:rFonts w:ascii="Bodoni MT" w:hAnsi="Bodoni MT"/>
-          <w:color w:val="000000"/>
-        </w:rPr>
-        <w:t xml:space="preserve">In this project phase, the state of charge is set to be a constant value of 0. </w:t>
-      </w:r>
-    </w:p>
-    <w:p>
-      <w:pPr>
-        <w:ind w:firstLine="720"/>
-        <w:rPr>
-          <w:rFonts w:ascii="Bodoni MT" w:hAnsi="Bodoni MT"/>
-          <w:color w:val="000000"/>
-        </w:rPr>
-      </w:pPr>
-      <w:r>
-        <w:rPr>
-          <w:rFonts w:ascii="Bodoni MT" w:hAnsi="Bodoni MT"/>
-          <w:color w:val="000000"/>
-        </w:rPr>
         <w:t xml:space="preserve">The contactor task sets the value of the digit output pin which represents the simulated contactor </w:t>
       </w:r>
       <w:r>
@@ -5375,7 +5342,23 @@
           <w:rFonts w:ascii="Bodoni MT" w:hAnsi="Bodoni MT"/>
           <w:color w:val="000000"/>
         </w:rPr>
-        <w:t xml:space="preserve"> to determine </w:t>
+        <w:t xml:space="preserve"> to determine whether the user want to change screen or not, a pointer to share variable </w:t>
+      </w:r>
+      <w:proofErr w:type="spellStart"/>
+      <w:r>
+        <w:rPr>
+          <w:rFonts w:ascii="Bodoni MT" w:hAnsi="Bodoni MT"/>
+          <w:color w:val="000000"/>
+        </w:rPr>
+        <w:t>ackDrawn</w:t>
+      </w:r>
+      <w:proofErr w:type="spellEnd"/>
+      <w:r>
+        <w:rPr>
+          <w:rFonts w:ascii="Bodoni MT" w:hAnsi="Bodoni MT"/>
+          <w:color w:val="000000"/>
+        </w:rPr>
+        <w:t xml:space="preserve"> to keep track if the acknowledge button is drawn or not, a list of Screen struct and a list of 3 alarms </w:t>
       </w:r>
       <w:r>
         <w:rPr>
@@ -5383,23 +5366,7 @@
           <w:color w:val="000000"/>
         </w:rPr>
         <w:lastRenderedPageBreak/>
-        <w:t xml:space="preserve">whether the user want to change screen or not, a pointer to share variable </w:t>
-      </w:r>
-      <w:proofErr w:type="spellStart"/>
-      <w:r>
-        <w:rPr>
-          <w:rFonts w:ascii="Bodoni MT" w:hAnsi="Bodoni MT"/>
-          <w:color w:val="000000"/>
-        </w:rPr>
-        <w:t>ackDrawn</w:t>
-      </w:r>
-      <w:proofErr w:type="spellEnd"/>
-      <w:r>
-        <w:rPr>
-          <w:rFonts w:ascii="Bodoni MT" w:hAnsi="Bodoni MT"/>
-          <w:color w:val="000000"/>
-        </w:rPr>
-        <w:t xml:space="preserve"> to keep track if the acknowledge button is drawn or not, a list of Screen struct and a list of 3 alarms to display to screen for emergency case correctly (see in </w:t>
+        <w:t xml:space="preserve">to display to screen for emergency case correctly (see in </w:t>
       </w:r>
       <w:r>
         <w:rPr>
@@ -6484,15 +6451,7 @@
           <w:rFonts w:ascii="Bodoni MT" w:hAnsi="Bodoni MT"/>
           <w:color w:val="000000"/>
         </w:rPr>
-        <w:t xml:space="preserve">In the alarm, the user can view data, or navigate to the next screen or navigate to the previous screen. In the case of an emergency (one of three alarms is “active, not acknowledged '' state), there will be a button on the screen for the user to acknowledge the alarm. However, in this case, the user cannot </w:t>
-      </w:r>
-      <w:r>
-        <w:rPr>
-          <w:rFonts w:ascii="Bodoni MT" w:hAnsi="Bodoni MT"/>
-          <w:color w:val="000000"/>
-        </w:rPr>
-        <w:lastRenderedPageBreak/>
-        <w:t xml:space="preserve">click the “next” and “previous” button until the alarm is acknowledged. </w:t>
+        <w:t xml:space="preserve">In the alarm, the user can view data, or navigate to the next screen or navigate to the previous screen. In the case of an emergency (one of three alarms is “active, not acknowledged '' state), there will be a button on the screen for the user to acknowledge the alarm. However, in this case, the user cannot click the “next” and “previous” button until the alarm is acknowledged. </w:t>
       </w:r>
       <w:r>
         <w:rPr>
@@ -6605,6 +6564,7 @@
         <w:rPr>
           <w:color w:val="000000"/>
         </w:rPr>
+        <w:lastRenderedPageBreak/>
         <w:t xml:space="preserve">The battery on/off screen has a different layout than other screens. Battery on/off screen has two buttons: “ON” and “OFF” buttons that are at the top of TFT the screen, displaying the battery connection state, the next and previous button at the bottom of the page (see </w:t>
       </w:r>
       <w:r>
@@ -7087,7 +7047,7 @@
       <w:pPr>
         <w:pStyle w:val="Heading1"/>
       </w:pPr>
-      <w:bookmarkStart w:id="4" w:name="_Toc64378494"/>
+      <w:bookmarkStart w:id="4" w:name="_Toc64380601"/>
       <w:r>
         <w:t>Test Plan</w:t>
       </w:r>
@@ -7154,7 +7114,7 @@
       <w:pPr>
         <w:pStyle w:val="Heading2"/>
       </w:pPr>
-      <w:bookmarkStart w:id="5" w:name="_Toc64378495"/>
+      <w:bookmarkStart w:id="5" w:name="_Toc64380602"/>
       <w:r>
         <w:t>Requirements</w:t>
       </w:r>
@@ -7241,22 +7201,22 @@
           <w:rFonts w:ascii="Bodoni MT" w:hAnsi="Bodoni MT"/>
           <w:color w:val="000000"/>
         </w:rPr>
+        <w:t>Any unacknowledged alarm will restrict the user’s ability to navigate away from the alarm screen.</w:t>
+      </w:r>
+    </w:p>
+    <w:p>
+      <w:pPr>
+        <w:rPr>
+          <w:rFonts w:ascii="Bodoni MT" w:hAnsi="Bodoni MT"/>
+          <w:color w:val="000000"/>
+        </w:rPr>
+      </w:pPr>
+      <w:r>
+        <w:rPr>
+          <w:rFonts w:ascii="Bodoni MT" w:hAnsi="Bodoni MT"/>
+          <w:color w:val="000000"/>
+        </w:rPr>
         <w:lastRenderedPageBreak/>
-        <w:t>Any unacknowledged alarm will restrict the user’s ability to navigate away from the alarm screen.</w:t>
-      </w:r>
-    </w:p>
-    <w:p>
-      <w:pPr>
-        <w:rPr>
-          <w:rFonts w:ascii="Bodoni MT" w:hAnsi="Bodoni MT"/>
-          <w:color w:val="000000"/>
-        </w:rPr>
-      </w:pPr>
-      <w:r>
-        <w:rPr>
-          <w:rFonts w:ascii="Bodoni MT" w:hAnsi="Bodoni MT"/>
-          <w:color w:val="000000"/>
-        </w:rPr>
         <w:t>Any alarm being triggered will switch the screen to the alarm screen.</w:t>
       </w:r>
     </w:p>
@@ -7347,7 +7307,7 @@
       <w:pPr>
         <w:pStyle w:val="Heading2"/>
       </w:pPr>
-      <w:bookmarkStart w:id="6" w:name="_Toc64378496"/>
+      <w:bookmarkStart w:id="6" w:name="_Toc64380603"/>
       <w:r>
         <w:t>Test Coverage</w:t>
       </w:r>
@@ -7535,7 +7495,7 @@
       <w:pPr>
         <w:pStyle w:val="Heading2"/>
       </w:pPr>
-      <w:bookmarkStart w:id="7" w:name="_Toc64378497"/>
+      <w:bookmarkStart w:id="7" w:name="_Toc64380604"/>
       <w:r>
         <w:t>Test Cases</w:t>
       </w:r>
@@ -7603,22 +7563,22 @@
           <w:rFonts w:ascii="Bodoni MT" w:hAnsi="Bodoni MT"/>
           <w:color w:val="000000"/>
         </w:rPr>
+        <w:t>When any alarm is active, the user will not be able to navigate off of the alarm screen. If the user presses the previous / next buttons, they will not change screen. This is seen visually by the user.</w:t>
+      </w:r>
+    </w:p>
+    <w:p>
+      <w:pPr>
+        <w:rPr>
+          <w:rFonts w:ascii="Bodoni MT" w:hAnsi="Bodoni MT"/>
+          <w:color w:val="000000"/>
+        </w:rPr>
+      </w:pPr>
+      <w:r>
+        <w:rPr>
+          <w:rFonts w:ascii="Bodoni MT" w:hAnsi="Bodoni MT"/>
+          <w:color w:val="000000"/>
+        </w:rPr>
         <w:lastRenderedPageBreak/>
-        <w:t>When any alarm is active, the user will not be able to navigate off of the alarm screen. If the user presses the previous / next buttons, they will not change screen. This is seen visually by the user.</w:t>
-      </w:r>
-    </w:p>
-    <w:p>
-      <w:pPr>
-        <w:rPr>
-          <w:rFonts w:ascii="Bodoni MT" w:hAnsi="Bodoni MT"/>
-          <w:color w:val="000000"/>
-        </w:rPr>
-      </w:pPr>
-      <w:r>
-        <w:rPr>
-          <w:rFonts w:ascii="Bodoni MT" w:hAnsi="Bodoni MT"/>
-          <w:color w:val="000000"/>
-        </w:rPr>
         <w:t>If any alarm is triggered while on another screen, the display will transition to the alarm screen. This is seen visually when an alarm is triggered.</w:t>
       </w:r>
     </w:p>
@@ -7708,7 +7668,7 @@
       <w:pPr>
         <w:pStyle w:val="Heading1"/>
       </w:pPr>
-      <w:bookmarkStart w:id="8" w:name="_Toc64378498"/>
+      <w:bookmarkStart w:id="8" w:name="_Toc64380605"/>
       <w:r>
         <w:t>Presentation, Discussion, and Analysis of the Results</w:t>
       </w:r>
@@ -7861,7 +7821,7 @@
           <w:bCs/>
         </w:rPr>
       </w:pPr>
-      <w:bookmarkStart w:id="9" w:name="_Toc64378466"/>
+      <w:bookmarkStart w:id="9" w:name="_Toc64380573"/>
       <w:r>
         <w:rPr>
           <w:b/>
@@ -8040,7 +8000,7 @@
           <w:bCs/>
         </w:rPr>
       </w:pPr>
-      <w:bookmarkStart w:id="10" w:name="_Toc64378467"/>
+      <w:bookmarkStart w:id="10" w:name="_Toc64380574"/>
       <w:r>
         <w:rPr>
           <w:b/>
@@ -8222,7 +8182,7 @@
           <w:lang w:eastAsia="en-US"/>
         </w:rPr>
       </w:pPr>
-      <w:bookmarkStart w:id="11" w:name="_Toc64378468"/>
+      <w:bookmarkStart w:id="11" w:name="_Toc64380575"/>
       <w:r>
         <w:rPr>
           <w:rFonts w:ascii="Times New Roman" w:hAnsi="Times New Roman"/>
@@ -8433,7 +8393,7 @@
           <w:lang w:eastAsia="en-US"/>
         </w:rPr>
       </w:pPr>
-      <w:bookmarkStart w:id="12" w:name="_Toc64378469"/>
+      <w:bookmarkStart w:id="12" w:name="_Toc64380576"/>
       <w:r>
         <w:rPr>
           <w:rFonts w:ascii="Times New Roman" w:hAnsi="Times New Roman"/>
@@ -8648,7 +8608,7 @@
           <w:lang w:eastAsia="en-US"/>
         </w:rPr>
       </w:pPr>
-      <w:bookmarkStart w:id="13" w:name="_Toc64378470"/>
+      <w:bookmarkStart w:id="13" w:name="_Toc64380577"/>
       <w:r>
         <w:rPr>
           <w:rFonts w:ascii="Times New Roman" w:hAnsi="Times New Roman"/>
@@ -8790,7 +8750,7 @@
       <w:pPr>
         <w:pStyle w:val="Heading2"/>
       </w:pPr>
-      <w:bookmarkStart w:id="14" w:name="_Toc64378499"/>
+      <w:bookmarkStart w:id="14" w:name="_Toc64380606"/>
       <w:r>
         <w:lastRenderedPageBreak/>
         <w:t>Analysis of Any Resolved Errors</w:t>
@@ -8995,7 +8955,7 @@
       <w:pPr>
         <w:pStyle w:val="Heading2"/>
       </w:pPr>
-      <w:bookmarkStart w:id="15" w:name="_Toc64378500"/>
+      <w:bookmarkStart w:id="15" w:name="_Toc64380607"/>
       <w:r>
         <w:t>Analysis of Any Unresolved Errors</w:t>
       </w:r>
@@ -9055,7 +9015,7 @@
       <w:pPr>
         <w:pStyle w:val="Heading1"/>
       </w:pPr>
-      <w:bookmarkStart w:id="16" w:name="_Toc64378501"/>
+      <w:bookmarkStart w:id="16" w:name="_Toc64380608"/>
       <w:r>
         <w:t>Questions</w:t>
       </w:r>
@@ -9452,7 +9412,7 @@
       <w:pPr>
         <w:pStyle w:val="Heading1"/>
       </w:pPr>
-      <w:bookmarkStart w:id="17" w:name="_Toc64378502"/>
+      <w:bookmarkStart w:id="17" w:name="_Toc64380609"/>
       <w:r>
         <w:t>Conclusion</w:t>
       </w:r>
@@ -9499,7 +9459,7 @@
       <w:pPr>
         <w:pStyle w:val="Heading1"/>
       </w:pPr>
-      <w:bookmarkStart w:id="18" w:name="_Toc64378503"/>
+      <w:bookmarkStart w:id="18" w:name="_Toc64380610"/>
       <w:r>
         <w:t>Contributions</w:t>
       </w:r>
@@ -9550,7 +9510,7 @@
       <w:pPr>
         <w:pStyle w:val="Heading1"/>
       </w:pPr>
-      <w:bookmarkStart w:id="19" w:name="_Toc64378504"/>
+      <w:bookmarkStart w:id="19" w:name="_Toc64380611"/>
       <w:r>
         <w:t>Appendices</w:t>
       </w:r>
@@ -9560,7 +9520,7 @@
       <w:pPr>
         <w:pStyle w:val="Heading2"/>
       </w:pPr>
-      <w:bookmarkStart w:id="20" w:name="_Toc64378505"/>
+      <w:bookmarkStart w:id="20" w:name="_Toc64380612"/>
       <w:r>
         <w:t>Pseudocode</w:t>
       </w:r>
@@ -16149,7 +16109,7 @@
         </w:tabs>
         <w:ind w:left="720"/>
       </w:pPr>
-      <w:bookmarkStart w:id="21" w:name="_Toc64378506"/>
+      <w:bookmarkStart w:id="21" w:name="_Toc64380613"/>
       <w:r>
         <w:t>Code File Names</w:t>
       </w:r>
@@ -16802,7 +16762,7 @@
         </w:tabs>
         <w:ind w:left="720"/>
       </w:pPr>
-      <w:bookmarkStart w:id="22" w:name="_Toc64378507"/>
+      <w:bookmarkStart w:id="22" w:name="_Toc64380614"/>
       <w:r>
         <w:lastRenderedPageBreak/>
         <w:t>Figures</w:t>
@@ -16877,7 +16837,7 @@
         </w:rPr>
       </w:pPr>
       <w:bookmarkStart w:id="23" w:name="_Ref63175418"/>
-      <w:bookmarkStart w:id="24" w:name="_Toc64378471"/>
+      <w:bookmarkStart w:id="24" w:name="_Toc64380578"/>
       <w:r>
         <w:rPr>
           <w:rFonts w:ascii="Times New Roman" w:hAnsi="Times New Roman"/>
@@ -17091,7 +17051,7 @@
         <w:jc w:val="center"/>
       </w:pPr>
       <w:bookmarkStart w:id="25" w:name="_Ref63176034"/>
-      <w:bookmarkStart w:id="26" w:name="_Toc64378472"/>
+      <w:bookmarkStart w:id="26" w:name="_Toc64380579"/>
       <w:r>
         <w:rPr>
           <w:b/>
@@ -17240,7 +17200,7 @@
         <w:jc w:val="center"/>
       </w:pPr>
       <w:bookmarkStart w:id="27" w:name="_Ref63176095"/>
-      <w:bookmarkStart w:id="28" w:name="_Toc64378473"/>
+      <w:bookmarkStart w:id="28" w:name="_Toc64380580"/>
       <w:r>
         <w:rPr>
           <w:b/>
@@ -17377,7 +17337,7 @@
         <w:jc w:val="center"/>
       </w:pPr>
       <w:bookmarkStart w:id="29" w:name="_Ref63176277"/>
-      <w:bookmarkStart w:id="30" w:name="_Toc64378474"/>
+      <w:bookmarkStart w:id="30" w:name="_Toc64380581"/>
       <w:r>
         <w:rPr>
           <w:b/>
@@ -17514,7 +17474,7 @@
         <w:jc w:val="center"/>
       </w:pPr>
       <w:bookmarkStart w:id="31" w:name="_Ref63175556"/>
-      <w:bookmarkStart w:id="32" w:name="_Toc64378475"/>
+      <w:bookmarkStart w:id="32" w:name="_Toc64380582"/>
       <w:r>
         <w:rPr>
           <w:b/>
@@ -17709,7 +17669,7 @@
         <w:jc w:val="center"/>
       </w:pPr>
       <w:bookmarkStart w:id="33" w:name="_Ref63176647"/>
-      <w:bookmarkStart w:id="34" w:name="_Toc64378476"/>
+      <w:bookmarkStart w:id="34" w:name="_Toc64380583"/>
       <w:r>
         <w:rPr>
           <w:b/>
@@ -17848,7 +17808,7 @@
         </w:rPr>
       </w:pPr>
       <w:bookmarkStart w:id="35" w:name="_Ref63176636"/>
-      <w:bookmarkStart w:id="36" w:name="_Toc64378477"/>
+      <w:bookmarkStart w:id="36" w:name="_Toc64380584"/>
       <w:r>
         <w:rPr>
           <w:b/>
@@ -18029,7 +17989,7 @@
         </w:rPr>
       </w:pPr>
       <w:bookmarkStart w:id="37" w:name="_Ref63176617"/>
-      <w:bookmarkStart w:id="38" w:name="_Toc64378478"/>
+      <w:bookmarkStart w:id="38" w:name="_Toc64380585"/>
       <w:r>
         <w:rPr>
           <w:b/>
@@ -18166,7 +18126,7 @@
         </w:rPr>
       </w:pPr>
       <w:bookmarkStart w:id="39" w:name="_Ref63176749"/>
-      <w:bookmarkStart w:id="40" w:name="_Toc64378479"/>
+      <w:bookmarkStart w:id="40" w:name="_Toc64380586"/>
       <w:r>
         <w:rPr>
           <w:b/>
@@ -18296,7 +18256,7 @@
         </w:rPr>
       </w:pPr>
       <w:bookmarkStart w:id="41" w:name="_Ref63176729"/>
-      <w:bookmarkStart w:id="42" w:name="_Toc64378480"/>
+      <w:bookmarkStart w:id="42" w:name="_Toc64380587"/>
       <w:r>
         <w:rPr>
           <w:b/>
@@ -18417,7 +18377,7 @@
         </w:rPr>
       </w:pPr>
       <w:bookmarkStart w:id="43" w:name="_Ref63176715"/>
-      <w:bookmarkStart w:id="44" w:name="_Toc64378481"/>
+      <w:bookmarkStart w:id="44" w:name="_Toc64380588"/>
       <w:r>
         <w:rPr>
           <w:b/>
@@ -18583,7 +18543,7 @@
         </w:rPr>
       </w:pPr>
       <w:bookmarkStart w:id="45" w:name="_Ref63176814"/>
-      <w:bookmarkStart w:id="46" w:name="_Toc64378482"/>
+      <w:bookmarkStart w:id="46" w:name="_Toc64380589"/>
       <w:r>
         <w:rPr>
           <w:b/>
@@ -18698,7 +18658,7 @@
         </w:rPr>
       </w:pPr>
       <w:bookmarkStart w:id="47" w:name="_Ref63176799"/>
-      <w:bookmarkStart w:id="48" w:name="_Toc64378483"/>
+      <w:bookmarkStart w:id="48" w:name="_Toc64380590"/>
       <w:r>
         <w:rPr>
           <w:b/>
@@ -18813,7 +18773,7 @@
         </w:rPr>
       </w:pPr>
       <w:bookmarkStart w:id="49" w:name="_Ref63176784"/>
-      <w:bookmarkStart w:id="50" w:name="_Toc64378484"/>
+      <w:bookmarkStart w:id="50" w:name="_Toc64380591"/>
       <w:r>
         <w:rPr>
           <w:b/>
@@ -18943,7 +18903,7 @@
         </w:rPr>
       </w:pPr>
       <w:bookmarkStart w:id="51" w:name="_Ref63176454"/>
-      <w:bookmarkStart w:id="52" w:name="_Toc64378485"/>
+      <w:bookmarkStart w:id="52" w:name="_Toc64380592"/>
       <w:r>
         <w:rPr>
           <w:b/>
@@ -19073,7 +19033,7 @@
         </w:rPr>
       </w:pPr>
       <w:bookmarkStart w:id="53" w:name="_Ref63176469"/>
-      <w:bookmarkStart w:id="54" w:name="_Toc64378486"/>
+      <w:bookmarkStart w:id="54" w:name="_Toc64380593"/>
       <w:r>
         <w:rPr>
           <w:b/>
@@ -19203,7 +19163,7 @@
         </w:rPr>
       </w:pPr>
       <w:bookmarkStart w:id="55" w:name="_Ref63176481"/>
-      <w:bookmarkStart w:id="56" w:name="_Toc64378487"/>
+      <w:bookmarkStart w:id="56" w:name="_Toc64380594"/>
       <w:r>
         <w:rPr>
           <w:b/>
@@ -19319,7 +19279,7 @@
         </w:rPr>
       </w:pPr>
       <w:bookmarkStart w:id="57" w:name="_Ref63176389"/>
-      <w:bookmarkStart w:id="58" w:name="_Toc64378488"/>
+      <w:bookmarkStart w:id="58" w:name="_Toc64380595"/>
       <w:r>
         <w:rPr>
           <w:b/>
@@ -19434,7 +19394,7 @@
         </w:rPr>
       </w:pPr>
       <w:bookmarkStart w:id="59" w:name="_Ref63176848"/>
-      <w:bookmarkStart w:id="60" w:name="_Toc64378489"/>
+      <w:bookmarkStart w:id="60" w:name="_Toc64380596"/>
       <w:r>
         <w:rPr>
           <w:b/>

</xml_diff>